<commit_message>
add tabla a documento word
</commit_message>
<xml_diff>
--- a/processing/trabajo_final/Venegas_Martin_Trabajo_Final.docx
+++ b/processing/trabajo_final/Venegas_Martin_Trabajo_Final.docx
@@ -708,7 +708,11 @@
     <w:sdt>
       <w:sdtPr>
         <w:rPr>
-          <w:lang w:val="es-MX"/>
+          <w:rFonts w:ascii="Times New Roman" w:eastAsia="Times New Roman" w:hAnsi="Times New Roman" w:cs="Times New Roman"/>
+          <w:color w:val="auto"/>
+          <w:sz w:val="24"/>
+          <w:szCs w:val="20"/>
+          <w:lang w:val="es-MX" w:eastAsia="es-ES"/>
         </w:rPr>
         <w:id w:val="1353296312"/>
         <w:docPartObj>
@@ -718,13 +722,8 @@
       </w:sdtPr>
       <w:sdtEndPr>
         <w:rPr>
-          <w:rFonts w:ascii="Times New Roman" w:eastAsia="Times New Roman" w:hAnsi="Times New Roman" w:cs="Times New Roman"/>
           <w:b/>
           <w:bCs/>
-          <w:color w:val="auto"/>
-          <w:sz w:val="24"/>
-          <w:szCs w:val="20"/>
-          <w:lang w:eastAsia="es-ES"/>
         </w:rPr>
       </w:sdtEndPr>
       <w:sdtContent>
@@ -2308,7 +2307,191 @@
         <w:rPr>
           <w:lang w:val="es-CL"/>
         </w:rPr>
-        <w:t>[P1: Apertura-importancia]</w:t>
+        <w:t xml:space="preserve">La justicia </w:t>
+      </w:r>
+      <w:r>
+        <w:rPr>
+          <w:lang w:val="es-CL"/>
+        </w:rPr>
+        <w:t xml:space="preserve">es uno de los tópicos centrales de las ciencias sociales y la filosofía. Académicos de múltiples </w:t>
+      </w:r>
+      <w:proofErr w:type="spellStart"/>
+      <w:r>
+        <w:rPr>
+          <w:lang w:val="es-CL"/>
+        </w:rPr>
+        <w:t>discplinas</w:t>
+      </w:r>
+      <w:proofErr w:type="spellEnd"/>
+      <w:r>
+        <w:rPr>
+          <w:lang w:val="es-CL"/>
+        </w:rPr>
+        <w:t xml:space="preserve"> </w:t>
+      </w:r>
+      <w:r>
+        <w:rPr>
+          <w:lang w:val="es-CL"/>
+        </w:rPr>
+        <w:t>han enfocado sus esfuerzos en dar luz a distintas aristas de este fenómeno, como su definici</w:t>
+      </w:r>
+      <w:r>
+        <w:rPr>
+          <w:lang w:val="es-CL"/>
+        </w:rPr>
+        <w:t>ón</w:t>
+      </w:r>
+      <w:r>
+        <w:rPr>
+          <w:lang w:val="es-CL"/>
+        </w:rPr>
+        <w:t xml:space="preserve"> </w:t>
+      </w:r>
+      <w:r>
+        <w:rPr>
+          <w:lang w:val="es-CL"/>
+        </w:rPr>
+        <w:t>(</w:t>
+      </w:r>
+      <w:proofErr w:type="spellStart"/>
+      <w:r>
+        <w:rPr>
+          <w:lang w:val="es-CL"/>
+        </w:rPr>
+        <w:t>refs</w:t>
+      </w:r>
+      <w:proofErr w:type="spellEnd"/>
+      <w:r>
+        <w:rPr>
+          <w:lang w:val="es-CL"/>
+        </w:rPr>
+        <w:t>)</w:t>
+      </w:r>
+      <w:r>
+        <w:rPr>
+          <w:lang w:val="es-CL"/>
+        </w:rPr>
+        <w:t xml:space="preserve">, sus dimensiones </w:t>
+      </w:r>
+      <w:r>
+        <w:rPr>
+          <w:lang w:val="es-CL"/>
+        </w:rPr>
+        <w:t>(</w:t>
+      </w:r>
+      <w:proofErr w:type="spellStart"/>
+      <w:r>
+        <w:rPr>
+          <w:lang w:val="es-CL"/>
+        </w:rPr>
+        <w:t>refs</w:t>
+      </w:r>
+      <w:proofErr w:type="spellEnd"/>
+      <w:r>
+        <w:rPr>
+          <w:lang w:val="es-CL"/>
+        </w:rPr>
+        <w:t>)</w:t>
+      </w:r>
+      <w:r>
+        <w:rPr>
+          <w:lang w:val="es-CL"/>
+        </w:rPr>
+        <w:t xml:space="preserve"> o sus aplicaciones (</w:t>
+      </w:r>
+      <w:proofErr w:type="spellStart"/>
+      <w:r>
+        <w:rPr>
+          <w:lang w:val="es-CL"/>
+        </w:rPr>
+        <w:t>refs</w:t>
+      </w:r>
+      <w:proofErr w:type="spellEnd"/>
+      <w:r>
+        <w:rPr>
+          <w:lang w:val="es-CL"/>
+        </w:rPr>
+        <w:t>).</w:t>
+      </w:r>
+      <w:r>
+        <w:rPr>
+          <w:lang w:val="es-CL"/>
+        </w:rPr>
+        <w:t xml:space="preserve"> No es </w:t>
+      </w:r>
+      <w:r>
+        <w:rPr>
+          <w:lang w:val="es-CL"/>
+        </w:rPr>
+        <w:t>extraño</w:t>
+      </w:r>
+      <w:r>
+        <w:rPr>
+          <w:lang w:val="es-CL"/>
+        </w:rPr>
+        <w:t xml:space="preserve"> </w:t>
+      </w:r>
+      <w:r>
+        <w:rPr>
+          <w:lang w:val="es-CL"/>
+        </w:rPr>
+        <w:t>que a través de los años existan tantos esfuerzos</w:t>
+      </w:r>
+      <w:r>
+        <w:rPr>
+          <w:lang w:val="es-CL"/>
+        </w:rPr>
+        <w:t xml:space="preserve"> por comprender el fenómeno, en tanto la pregunta por </w:t>
+      </w:r>
+      <w:r>
+        <w:rPr>
+          <w:lang w:val="es-CL"/>
+        </w:rPr>
+        <w:t xml:space="preserve">¿qué es lo justo? </w:t>
+      </w:r>
+      <w:r>
+        <w:rPr>
+          <w:lang w:val="es-CL"/>
+        </w:rPr>
+        <w:t>está en el núcleo de las interacciones</w:t>
+      </w:r>
+      <w:r>
+        <w:rPr>
+          <w:lang w:val="es-CL"/>
+        </w:rPr>
+        <w:t xml:space="preserve"> </w:t>
+      </w:r>
+      <w:r>
+        <w:rPr>
+          <w:lang w:val="es-CL"/>
+        </w:rPr>
+        <w:t xml:space="preserve">humanas. Las personas están constantemente haciendo evaluaciones respecto </w:t>
+      </w:r>
+      <w:r>
+        <w:rPr>
+          <w:lang w:val="es-CL"/>
+        </w:rPr>
+        <w:t>a la justicia en distintas aristas de la vida: el trabajo, la familia</w:t>
+      </w:r>
+      <w:r>
+        <w:rPr>
+          <w:lang w:val="es-CL"/>
+        </w:rPr>
+        <w:t xml:space="preserve"> o la política, solo por dar algunos ejemplos. Naturalmente, como las personas evalúan la justicia las situaciones puede determinar sus actitudes, acciones y, a la larga, el funcionamiento de una sociedad. Situaciones de injusticia pueden traer consigo descontento, conflicto y movilizaciones sociales. Al final, lo que las personas piensan de una situación puede tener grandes </w:t>
+      </w:r>
+      <w:proofErr w:type="spellStart"/>
+      <w:r>
+        <w:rPr>
+          <w:lang w:val="es-CL"/>
+        </w:rPr>
+        <w:t>consecuenicas</w:t>
+      </w:r>
+      <w:proofErr w:type="spellEnd"/>
+      <w:r>
+        <w:rPr>
+          <w:lang w:val="es-CL"/>
+        </w:rPr>
+        <w:t xml:space="preserve"> societales.</w:t>
       </w:r>
     </w:p>
     <w:p>
@@ -2322,191 +2505,103 @@
         <w:rPr>
           <w:lang w:val="es-CL"/>
         </w:rPr>
-        <w:t xml:space="preserve">La justicia </w:t>
-      </w:r>
-      <w:r>
-        <w:rPr>
-          <w:lang w:val="es-CL"/>
-        </w:rPr>
-        <w:t xml:space="preserve">es uno de los tópicos centrales de las ciencias sociales y la filosofía. Académicos de múltiples </w:t>
+        <w:t>En el último tiempo,</w:t>
+      </w:r>
+      <w:r>
+        <w:rPr>
+          <w:lang w:val="es-CL"/>
+        </w:rPr>
+        <w:t xml:space="preserve"> dentro de las ciencias sociales</w:t>
+      </w:r>
+      <w:r>
+        <w:rPr>
+          <w:lang w:val="es-CL"/>
+        </w:rPr>
+        <w:t>,</w:t>
+      </w:r>
+      <w:r>
+        <w:rPr>
+          <w:lang w:val="es-CL"/>
+        </w:rPr>
+        <w:t xml:space="preserve"> se han hecho contribuciones tanto te</w:t>
+      </w:r>
+      <w:r>
+        <w:rPr>
+          <w:lang w:val="es-CL"/>
+        </w:rPr>
+        <w:t>ó</w:t>
+      </w:r>
+      <w:r>
+        <w:rPr>
+          <w:lang w:val="es-CL"/>
+        </w:rPr>
+        <w:t xml:space="preserve">ricas como empíricas que han permitido ir construyendo </w:t>
+      </w:r>
+      <w:r>
+        <w:rPr>
+          <w:lang w:val="es-CL"/>
+        </w:rPr>
+        <w:t xml:space="preserve">una </w:t>
+      </w:r>
+      <w:r>
+        <w:rPr>
+          <w:lang w:val="es-CL"/>
+        </w:rPr>
+        <w:t>agenda de investigación.</w:t>
+      </w:r>
+      <w:r>
+        <w:rPr>
+          <w:lang w:val="es-CL"/>
+        </w:rPr>
+        <w:t xml:space="preserve"> </w:t>
+      </w:r>
+      <w:r>
+        <w:rPr>
+          <w:lang w:val="es-CL"/>
+        </w:rPr>
+        <w:t xml:space="preserve">Una de las aristas que más ha tenido producción académica es la que indaga sobre cómo evalúan las personas la justicia de una situación. Por un lado, se ha encontrado que las personas </w:t>
       </w:r>
       <w:proofErr w:type="spellStart"/>
       <w:r>
         <w:rPr>
           <w:lang w:val="es-CL"/>
         </w:rPr>
-        <w:t>discplinas</w:t>
+        <w:t>siguene</w:t>
       </w:r>
       <w:proofErr w:type="spellEnd"/>
       <w:r>
         <w:rPr>
           <w:lang w:val="es-CL"/>
         </w:rPr>
-        <w:t xml:space="preserve"> </w:t>
-      </w:r>
-      <w:r>
-        <w:rPr>
-          <w:lang w:val="es-CL"/>
-        </w:rPr>
-        <w:t>han enfocado sus esfuerzos en dar luz a distintas aristas de este fenómeno, como su definici</w:t>
-      </w:r>
-      <w:r>
-        <w:rPr>
-          <w:lang w:val="es-CL"/>
-        </w:rPr>
-        <w:t>ón</w:t>
-      </w:r>
-      <w:r>
-        <w:rPr>
-          <w:lang w:val="es-CL"/>
-        </w:rPr>
-        <w:t xml:space="preserve"> </w:t>
-      </w:r>
-      <w:r>
-        <w:rPr>
-          <w:lang w:val="es-CL"/>
-        </w:rPr>
-        <w:t>(</w:t>
+        <w:t xml:space="preserve"> un esquema comparativo cuando evalúan que tan justa es la distribución de una recompensa. Para esa evaluación </w:t>
       </w:r>
       <w:proofErr w:type="spellStart"/>
       <w:r>
         <w:rPr>
           <w:lang w:val="es-CL"/>
         </w:rPr>
-        <w:t>refs</w:t>
+        <w:t>sulen</w:t>
       </w:r>
       <w:proofErr w:type="spellEnd"/>
       <w:r>
         <w:rPr>
           <w:lang w:val="es-CL"/>
         </w:rPr>
-        <w:t>)</w:t>
-      </w:r>
-      <w:r>
-        <w:rPr>
-          <w:lang w:val="es-CL"/>
-        </w:rPr>
-        <w:t xml:space="preserve">, sus dimensiones </w:t>
-      </w:r>
-      <w:r>
-        <w:rPr>
-          <w:lang w:val="es-CL"/>
-        </w:rPr>
-        <w:t>(</w:t>
-      </w:r>
-      <w:proofErr w:type="spellStart"/>
-      <w:r>
-        <w:rPr>
-          <w:lang w:val="es-CL"/>
-        </w:rPr>
-        <w:t>refs</w:t>
-      </w:r>
-      <w:proofErr w:type="spellEnd"/>
-      <w:r>
-        <w:rPr>
-          <w:lang w:val="es-CL"/>
-        </w:rPr>
-        <w:t>)</w:t>
-      </w:r>
-      <w:r>
-        <w:rPr>
-          <w:lang w:val="es-CL"/>
-        </w:rPr>
-        <w:t xml:space="preserve"> o sus aplicaciones (</w:t>
-      </w:r>
-      <w:proofErr w:type="spellStart"/>
-      <w:r>
-        <w:rPr>
-          <w:lang w:val="es-CL"/>
-        </w:rPr>
-        <w:t>refs</w:t>
-      </w:r>
-      <w:proofErr w:type="spellEnd"/>
-      <w:r>
-        <w:rPr>
-          <w:lang w:val="es-CL"/>
-        </w:rPr>
-        <w:t>).</w:t>
-      </w:r>
-      <w:r>
-        <w:rPr>
-          <w:lang w:val="es-CL"/>
-        </w:rPr>
-        <w:t xml:space="preserve"> No es </w:t>
-      </w:r>
-      <w:r>
-        <w:rPr>
-          <w:lang w:val="es-CL"/>
-        </w:rPr>
-        <w:t>extraño</w:t>
-      </w:r>
-      <w:r>
-        <w:rPr>
-          <w:lang w:val="es-CL"/>
-        </w:rPr>
-        <w:t xml:space="preserve"> </w:t>
-      </w:r>
-      <w:r>
-        <w:rPr>
-          <w:lang w:val="es-CL"/>
-        </w:rPr>
-        <w:t>que a través de los años existan tantos esfuerzos</w:t>
-      </w:r>
-      <w:r>
-        <w:rPr>
-          <w:lang w:val="es-CL"/>
-        </w:rPr>
-        <w:t xml:space="preserve"> por comprender el fenómeno, en tanto la pregunta por </w:t>
-      </w:r>
-      <w:r>
-        <w:rPr>
-          <w:lang w:val="es-CL"/>
-        </w:rPr>
-        <w:t xml:space="preserve">¿qué es lo justo? </w:t>
-      </w:r>
-      <w:r>
-        <w:rPr>
-          <w:lang w:val="es-CL"/>
-        </w:rPr>
-        <w:t>está en el núcleo de las interacciones</w:t>
-      </w:r>
-      <w:r>
-        <w:rPr>
-          <w:lang w:val="es-CL"/>
-        </w:rPr>
-        <w:t xml:space="preserve"> </w:t>
-      </w:r>
-      <w:r>
-        <w:rPr>
-          <w:lang w:val="es-CL"/>
-        </w:rPr>
-        <w:t xml:space="preserve">humanas. Las personas están constantemente haciendo evaluaciones respecto </w:t>
-      </w:r>
-      <w:r>
-        <w:rPr>
-          <w:lang w:val="es-CL"/>
-        </w:rPr>
-        <w:t>a la justicia en distintas aristas de la vida: el trabajo, la familia</w:t>
-      </w:r>
-      <w:r>
-        <w:rPr>
-          <w:lang w:val="es-CL"/>
-        </w:rPr>
-        <w:t xml:space="preserve"> o la política, solo por dar algunos ejemplos. Naturalmente, como las personas evalúan la justicia las situaciones puede determinar sus actitudes, acciones y, a la larga, el funcionamiento de una sociedad. Situaciones de injusticia pueden traer consigo descontento, conflicto y movilizaciones sociales. Al final, lo que las personas piensan de una situación puede tener grandes </w:t>
-      </w:r>
-      <w:proofErr w:type="spellStart"/>
-      <w:r>
-        <w:rPr>
-          <w:lang w:val="es-CL"/>
-        </w:rPr>
-        <w:t>consecuenicas</w:t>
-      </w:r>
-      <w:proofErr w:type="spellEnd"/>
-      <w:r>
-        <w:rPr>
-          <w:lang w:val="es-CL"/>
-        </w:rPr>
-        <w:t xml:space="preserve"> societales.</w:t>
+        <w:t xml:space="preserve"> comparar qué es lo que deberían obtener las personas en función de sus características. Por otro lado, se ha encontrado </w:t>
+      </w:r>
+      <w:proofErr w:type="gramStart"/>
+      <w:r>
+        <w:rPr>
+          <w:lang w:val="es-CL"/>
+        </w:rPr>
+        <w:t>que</w:t>
+      </w:r>
+      <w:proofErr w:type="gramEnd"/>
+      <w:r>
+        <w:rPr>
+          <w:lang w:val="es-CL"/>
+        </w:rPr>
+        <w:t xml:space="preserve"> al momento de evaluar la justicia de una distribución, las personas aplican ciertos principios de justicia, siendo los más comunes: igualdad, equidad, necesidad y derecho. A partir de este esquema, se ha encontrado que personas de mayores estatus suelen preferir principios de equidad (ref), así como también personas con hijos suelen preferir principios de necesidad (ref)</w:t>
       </w:r>
     </w:p>
     <w:p>
@@ -2520,156 +2615,7 @@
         <w:rPr>
           <w:lang w:val="es-CL"/>
         </w:rPr>
-        <w:t>[P2: Investigación reciente]</w:t>
-      </w:r>
-    </w:p>
-    <w:p>
-      <w:pPr>
-        <w:ind w:firstLine="0"/>
-        <w:rPr>
-          <w:lang w:val="es-CL"/>
-        </w:rPr>
-      </w:pPr>
-      <w:r>
-        <w:rPr>
-          <w:lang w:val="es-CL"/>
-        </w:rPr>
-        <w:t>En el último tiempo,</w:t>
-      </w:r>
-      <w:r>
-        <w:rPr>
-          <w:lang w:val="es-CL"/>
-        </w:rPr>
-        <w:t xml:space="preserve"> dentro de las ciencias sociales</w:t>
-      </w:r>
-      <w:r>
-        <w:rPr>
-          <w:lang w:val="es-CL"/>
-        </w:rPr>
-        <w:t>,</w:t>
-      </w:r>
-      <w:r>
-        <w:rPr>
-          <w:lang w:val="es-CL"/>
-        </w:rPr>
-        <w:t xml:space="preserve"> se han hecho contribuciones tanto te</w:t>
-      </w:r>
-      <w:r>
-        <w:rPr>
-          <w:lang w:val="es-CL"/>
-        </w:rPr>
-        <w:t>ó</w:t>
-      </w:r>
-      <w:r>
-        <w:rPr>
-          <w:lang w:val="es-CL"/>
-        </w:rPr>
-        <w:t xml:space="preserve">ricas como empíricas que han permitido ir construyendo </w:t>
-      </w:r>
-      <w:r>
-        <w:rPr>
-          <w:lang w:val="es-CL"/>
-        </w:rPr>
-        <w:t xml:space="preserve">una </w:t>
-      </w:r>
-      <w:r>
-        <w:rPr>
-          <w:lang w:val="es-CL"/>
-        </w:rPr>
-        <w:t>agenda de investigación.</w:t>
-      </w:r>
-      <w:r>
-        <w:rPr>
-          <w:lang w:val="es-CL"/>
-        </w:rPr>
-        <w:t xml:space="preserve"> </w:t>
-      </w:r>
-      <w:r>
-        <w:rPr>
-          <w:lang w:val="es-CL"/>
-        </w:rPr>
-        <w:t xml:space="preserve">Las contribuciones teóricas han avanzado en diferenciar dos grandes tipos de </w:t>
-      </w:r>
-      <w:proofErr w:type="spellStart"/>
-      <w:r>
-        <w:rPr>
-          <w:lang w:val="es-CL"/>
-        </w:rPr>
-        <w:t>jusitica</w:t>
-      </w:r>
-      <w:proofErr w:type="spellEnd"/>
-      <w:r>
-        <w:rPr>
-          <w:lang w:val="es-CL"/>
-        </w:rPr>
-        <w:t>: procedimental (¿qué tan justo es el trato entre las personas?) y distributiva (¿qué tan justamente se distribuyen las recompensas entre las personas?)</w:t>
-      </w:r>
-      <w:r>
-        <w:rPr>
-          <w:lang w:val="es-CL"/>
-        </w:rPr>
-        <w:t xml:space="preserve"> (ref)</w:t>
-      </w:r>
-      <w:r>
-        <w:rPr>
-          <w:lang w:val="es-CL"/>
-        </w:rPr>
-        <w:t xml:space="preserve">. También, dentro del campo de la justicia distributiva, </w:t>
-      </w:r>
-      <w:r>
-        <w:rPr>
-          <w:lang w:val="es-CL"/>
-        </w:rPr>
-        <w:t xml:space="preserve">se han propuesto y principios qué hacen que una situación sea justa (ref). En cambio, las </w:t>
-      </w:r>
-      <w:proofErr w:type="spellStart"/>
-      <w:r>
-        <w:rPr>
-          <w:lang w:val="es-CL"/>
-        </w:rPr>
-        <w:t>contribuciuones</w:t>
-      </w:r>
-      <w:proofErr w:type="spellEnd"/>
-      <w:r>
-        <w:rPr>
-          <w:lang w:val="es-CL"/>
-        </w:rPr>
-        <w:t xml:space="preserve"> empíricas se han enfocado en estudiar cómo las personas reaccionan y evalúan a distintas situaciones de injusticia, cuáles son sus factores determinantes, así como también sus mecanismos y sus consecuencias. Estas contribuciones han permitido armar un panorama claro de qué es la justicia y cómo las personas la experimentan.</w:t>
-      </w:r>
-    </w:p>
-    <w:p>
-      <w:pPr>
-        <w:ind w:firstLine="0"/>
-        <w:rPr>
-          <w:lang w:val="es-CL"/>
-        </w:rPr>
-      </w:pPr>
-      <w:r>
-        <w:rPr>
-          <w:lang w:val="es-CL"/>
-        </w:rPr>
-        <w:t>[P3: Problematización]</w:t>
-      </w:r>
-    </w:p>
-    <w:p>
-      <w:pPr>
-        <w:ind w:firstLine="0"/>
-        <w:rPr>
-          <w:lang w:val="es-CL"/>
-        </w:rPr>
-      </w:pPr>
-      <w:r>
-        <w:rPr>
-          <w:lang w:val="es-CL"/>
-        </w:rPr>
-        <w:t xml:space="preserve">Pese a estos avances, existe un área de los estudios empíricos sobre justicia que queda por explorar: la medición. Si bien la pregunta por cómo medir las evaluaciones de </w:t>
-      </w:r>
-      <w:r>
-        <w:rPr>
-          <w:lang w:val="es-CL"/>
-        </w:rPr>
-        <w:lastRenderedPageBreak/>
-        <w:t>injusticia se puede rastrear hasta los años 70. No ha sido hasta hace poco que se han propuesto escalas validadas para medir</w:t>
+        <w:t>Pese a estos avances, existe un área de los estudios empíricos sobre justicia que queda por explorar: la medición. Si bien la pregunta por cómo medir las evaluaciones de injusticia se puede rastrear hasta los años 70. No ha sido hasta hace poco que se han propuesto escalas validadas para medir</w:t>
       </w:r>
       <w:r>
         <w:rPr>
@@ -2785,79 +2731,25 @@
         <w:rPr>
           <w:lang w:val="es-CL"/>
         </w:rPr>
-        <w:t xml:space="preserve">busca especificar qué principios siguen las personas al evaluar la justicia de una situación. </w:t>
-      </w:r>
-      <w:r>
-        <w:rPr>
-          <w:highlight w:val="yellow"/>
-          <w:lang w:val="es-CL"/>
-        </w:rPr>
-        <w:t xml:space="preserve">Los principios son: necesidad (las recompensas se distribuyen de acuerdo a las necesidades individuales), equidad (las recompensas se distribuyen de acuerdo a las contribuciones </w:t>
+        <w:t xml:space="preserve">busca especificar qué principios siguen las personas al </w:t>
+      </w:r>
+      <w:r>
+        <w:rPr>
+          <w:lang w:val="es-CL"/>
+        </w:rPr>
+        <w:lastRenderedPageBreak/>
+        <w:t xml:space="preserve">evaluar la justicia de una situación. Esta escala ha sido validada en países europeos y ha mostrado un buen desempeño, apegándose a la teoría del </w:t>
       </w:r>
       <w:proofErr w:type="spellStart"/>
       <w:r>
         <w:rPr>
-          <w:highlight w:val="yellow"/>
-          <w:lang w:val="es-CL"/>
-        </w:rPr>
-        <w:t>idividuales</w:t>
+          <w:lang w:val="es-CL"/>
+        </w:rPr>
+        <w:t>multiprincipio</w:t>
       </w:r>
       <w:proofErr w:type="spellEnd"/>
       <w:r>
         <w:rPr>
-          <w:highlight w:val="yellow"/>
-          <w:lang w:val="es-CL"/>
-        </w:rPr>
-        <w:t xml:space="preserve">), igualdad (las recompensas se distribuyen de manera igualitaria) y derecho (las recompensas son distribuidas </w:t>
-      </w:r>
-      <w:proofErr w:type="spellStart"/>
-      <w:r>
-        <w:rPr>
-          <w:highlight w:val="yellow"/>
-          <w:lang w:val="es-CL"/>
-        </w:rPr>
-        <w:t>enbase</w:t>
-      </w:r>
-      <w:proofErr w:type="spellEnd"/>
-      <w:r>
-        <w:rPr>
-          <w:highlight w:val="yellow"/>
-          <w:lang w:val="es-CL"/>
-        </w:rPr>
-        <w:t xml:space="preserve"> a características </w:t>
-      </w:r>
-      <w:proofErr w:type="spellStart"/>
-      <w:r>
-        <w:rPr>
-          <w:highlight w:val="yellow"/>
-          <w:lang w:val="es-CL"/>
-        </w:rPr>
-        <w:t>adcriptivas</w:t>
-      </w:r>
-      <w:proofErr w:type="spellEnd"/>
-      <w:r>
-        <w:rPr>
-          <w:highlight w:val="yellow"/>
-          <w:lang w:val="es-CL"/>
-        </w:rPr>
-        <w:t>, como el sexo o la ocupación).</w:t>
-      </w:r>
-      <w:r>
-        <w:rPr>
-          <w:lang w:val="es-CL"/>
-        </w:rPr>
-        <w:t xml:space="preserve"> Esta escala ha sido validada en países europeos y ha mostrado un buen desempeño, apegándose a la teoría del </w:t>
-      </w:r>
-      <w:proofErr w:type="spellStart"/>
-      <w:r>
-        <w:rPr>
-          <w:lang w:val="es-CL"/>
-        </w:rPr>
-        <w:t>multiprincipio</w:t>
-      </w:r>
-      <w:proofErr w:type="spellEnd"/>
-      <w:r>
-        <w:rPr>
           <w:lang w:val="es-CL"/>
         </w:rPr>
         <w:t xml:space="preserve"> y permitiendo discernir claramente entre cada uno de ellos.</w:t>
@@ -2867,20 +2759,6 @@
           <w:lang w:val="es-CL"/>
         </w:rPr>
         <w:t xml:space="preserve"> Considerando este buen desempeño en el país de origen, nace la pregunta de qué tan pertinente la aplicación de esta escala en otros contextos.</w:t>
-      </w:r>
-    </w:p>
-    <w:p>
-      <w:pPr>
-        <w:ind w:firstLine="0"/>
-        <w:rPr>
-          <w:lang w:val="es-CL"/>
-        </w:rPr>
-      </w:pPr>
-      <w:r>
-        <w:rPr>
-          <w:lang w:val="es-CL"/>
-        </w:rPr>
-        <w:t>[P4: Este estudio y aportes]</w:t>
       </w:r>
     </w:p>
     <w:p>
@@ -3189,32 +3067,6 @@
       <w:pPr>
         <w:pStyle w:val="Figura"/>
       </w:pPr>
-      <w:r>
-        <w:pict w14:anchorId="1843914E">
-          <v:shapetype id="_x0000_t75" coordsize="21600,21600" o:spt="75" o:preferrelative="t" path="m@4@5l@4@11@9@11@9@5xe" filled="f" stroked="f">
-            <v:stroke joinstyle="miter"/>
-            <v:formulas>
-              <v:f eqn="if lineDrawn pixelLineWidth 0"/>
-              <v:f eqn="sum @0 1 0"/>
-              <v:f eqn="sum 0 0 @1"/>
-              <v:f eqn="prod @2 1 2"/>
-              <v:f eqn="prod @3 21600 pixelWidth"/>
-              <v:f eqn="prod @3 21600 pixelHeight"/>
-              <v:f eqn="sum @0 0 1"/>
-              <v:f eqn="prod @6 1 2"/>
-              <v:f eqn="prod @7 21600 pixelWidth"/>
-              <v:f eqn="sum @8 21600 0"/>
-              <v:f eqn="prod @7 21600 pixelHeight"/>
-              <v:f eqn="sum @10 21600 0"/>
-            </v:formulas>
-            <v:path o:extrusionok="f" gradientshapeok="t" o:connecttype="rect"/>
-            <o:lock v:ext="edit" aspectratio="t"/>
-          </v:shapetype>
-          <v:shape id="_x0000_i1025" type="#_x0000_t75" style="width:374.25pt;height:168.45pt" fillcolor="window">
-            <v:imagedata r:id="rId11" o:title=""/>
-          </v:shape>
-        </w:pict>
-      </w:r>
     </w:p>
     <w:p>
       <w:pPr>
@@ -3251,23 +3103,359 @@
     </w:p>
     <w:p>
       <w:pPr>
-        <w:pStyle w:val="TablaN"/>
-        <w:jc w:val="both"/>
         <w:rPr>
           <w:lang w:val="es-CL"/>
         </w:rPr>
       </w:pPr>
-      <w:r>
-        <w:rPr>
-          <w:lang w:val="es-CL"/>
-        </w:rPr>
-        <w:t>Tabla 1.1: Comparación de técnicas basadas en modelos</w:t>
+    </w:p>
+    <w:p>
+      <w:pPr>
+        <w:pStyle w:val="Ttulo1"/>
+        <w:rPr>
+          <w:lang w:val="es-CL"/>
+        </w:rPr>
+      </w:pPr>
+      <w:bookmarkStart w:id="12" w:name="_Toc156073606"/>
+      <w:r>
+        <w:rPr>
+          <w:lang w:val="es-CL"/>
+        </w:rPr>
+        <w:lastRenderedPageBreak/>
+        <w:t>III. MÉTODO</w:t>
+      </w:r>
+      <w:bookmarkEnd w:id="12"/>
+    </w:p>
+    <w:p>
+      <w:pPr>
+        <w:pStyle w:val="Ttulo2"/>
+        <w:rPr>
+          <w:lang w:val="es-CL"/>
+        </w:rPr>
+      </w:pPr>
+      <w:bookmarkStart w:id="13" w:name="_Toc156073607"/>
+      <w:r>
+        <w:rPr>
+          <w:lang w:val="es-CL"/>
+        </w:rPr>
+        <w:t>3.1 Datos</w:t>
+      </w:r>
+      <w:bookmarkEnd w:id="13"/>
+    </w:p>
+    <w:p>
+      <w:pPr>
+        <w:ind w:firstLine="0"/>
+        <w:rPr>
+          <w:lang w:val="es-CL"/>
+        </w:rPr>
+      </w:pPr>
+      <w:proofErr w:type="gramStart"/>
+      <w:r>
+        <w:rPr>
+          <w:lang w:val="es-CL"/>
+        </w:rPr>
+        <w:t>Los datos a utilizar</w:t>
+      </w:r>
+      <w:proofErr w:type="gramEnd"/>
+      <w:r>
+        <w:rPr>
+          <w:lang w:val="es-CL"/>
+        </w:rPr>
+        <w:t xml:space="preserve"> corresponden a los de la </w:t>
+      </w:r>
+      <w:r>
+        <w:rPr>
+          <w:lang w:val="es-CL"/>
+        </w:rPr>
+        <w:t>Encuesta sobre Prácticas Sociales y Mecanismos de Legitimación de la Desigualdad en Chile</w:t>
+      </w:r>
+      <w:r>
+        <w:rPr>
+          <w:lang w:val="es-CL"/>
+        </w:rPr>
+        <w:t xml:space="preserve"> (EPSOC). Esta es una encuesta realizada el año 2018 en el marco del proyecto </w:t>
+      </w:r>
+      <w:proofErr w:type="spellStart"/>
+      <w:r>
+        <w:rPr>
+          <w:lang w:val="es-CL"/>
+        </w:rPr>
+        <w:t>Fondecyt</w:t>
+      </w:r>
+      <w:proofErr w:type="spellEnd"/>
+      <w:r>
+        <w:rPr>
+          <w:lang w:val="es-CL"/>
+        </w:rPr>
+        <w:t xml:space="preserve"> Regular titulado “</w:t>
+      </w:r>
+      <w:r>
+        <w:rPr>
+          <w:lang w:val="es-CL"/>
+        </w:rPr>
+        <w:t>Prácticas sociales y mecanismos de legitimación de la desigualdad en Chile</w:t>
+      </w:r>
+      <w:r>
+        <w:rPr>
+          <w:lang w:val="es-CL"/>
+        </w:rPr>
+        <w:t xml:space="preserve">”. EPSOC corresponde a una encuesta probabilística, polietápica no proporcional y sin reemplazos. </w:t>
+      </w:r>
+      <w:r>
+        <w:rPr>
+          <w:lang w:val="es-CL"/>
+        </w:rPr>
+        <w:t>Su</w:t>
+      </w:r>
+      <w:r>
+        <w:rPr>
+          <w:lang w:val="es-CL"/>
+        </w:rPr>
+        <w:t xml:space="preserve"> población objetivo </w:t>
+      </w:r>
+      <w:r>
+        <w:rPr>
+          <w:lang w:val="es-CL"/>
+        </w:rPr>
+        <w:t xml:space="preserve">corresponde </w:t>
+      </w:r>
+      <w:r>
+        <w:rPr>
+          <w:lang w:val="es-CL"/>
+        </w:rPr>
+        <w:t xml:space="preserve">a </w:t>
+      </w:r>
+      <w:r>
+        <w:rPr>
+          <w:lang w:val="es-CL"/>
+        </w:rPr>
+        <w:t>personas de 18 a 59 años, que residen</w:t>
+      </w:r>
+      <w:r>
+        <w:rPr>
+          <w:lang w:val="es-CL"/>
+        </w:rPr>
+        <w:t xml:space="preserve"> </w:t>
+      </w:r>
+      <w:r>
+        <w:rPr>
+          <w:lang w:val="es-CL"/>
+        </w:rPr>
+        <w:t>habitualmente en viviendas particulares ocupadas al momento de realización del estudio</w:t>
+      </w:r>
+      <w:r>
+        <w:rPr>
+          <w:lang w:val="es-CL"/>
+        </w:rPr>
+        <w:t xml:space="preserve">. La encuesta </w:t>
+      </w:r>
+      <w:r>
+        <w:rPr>
+          <w:lang w:val="es-CL"/>
+        </w:rPr>
+        <w:t>cuenta con 1.290 casos</w:t>
+      </w:r>
+      <w:r>
+        <w:rPr>
+          <w:lang w:val="es-CL"/>
+        </w:rPr>
+        <w:t xml:space="preserve"> completos y l</w:t>
+      </w:r>
+      <w:r>
+        <w:rPr>
+          <w:lang w:val="es-CL"/>
+        </w:rPr>
+        <w:t xml:space="preserve">a modalidad de </w:t>
+      </w:r>
+      <w:r>
+        <w:rPr>
+          <w:lang w:val="es-CL"/>
+        </w:rPr>
+        <w:t xml:space="preserve">aplicación </w:t>
+      </w:r>
+      <w:r>
+        <w:rPr>
+          <w:lang w:val="es-CL"/>
+        </w:rPr>
+        <w:t>fue cara a cara a través de dispositivos móviles (</w:t>
+      </w:r>
+      <w:r>
+        <w:rPr>
+          <w:i/>
+          <w:iCs/>
+          <w:lang w:val="es-CL"/>
+        </w:rPr>
+        <w:t>CATI</w:t>
+      </w:r>
+      <w:r>
+        <w:rPr>
+          <w:lang w:val="es-CL"/>
+        </w:rPr>
+        <w:t>, por sus siglas en inglés</w:t>
+      </w:r>
+      <w:r>
+        <w:rPr>
+          <w:lang w:val="es-CL"/>
+        </w:rPr>
+        <w:t>).</w:t>
+      </w:r>
+    </w:p>
+    <w:p>
+      <w:pPr>
+        <w:ind w:firstLine="0"/>
+        <w:rPr>
+          <w:lang w:val="es-CL"/>
+        </w:rPr>
+      </w:pPr>
+      <w:r>
+        <w:rPr>
+          <w:lang w:val="es-CL"/>
+        </w:rPr>
+        <w:t>[PROFUNDIZAR EN DETALLE DE DISEÑO MUESTRAL]</w:t>
+      </w:r>
+    </w:p>
+    <w:p>
+      <w:pPr>
+        <w:pStyle w:val="Ttulo2"/>
+        <w:rPr>
+          <w:lang w:val="es-CL"/>
+        </w:rPr>
+      </w:pPr>
+      <w:bookmarkStart w:id="14" w:name="_Toc156073608"/>
+      <w:r>
+        <w:rPr>
+          <w:lang w:val="es-CL"/>
+        </w:rPr>
+        <w:t>3.2 Variables</w:t>
+      </w:r>
+      <w:bookmarkEnd w:id="14"/>
+    </w:p>
+    <w:p>
+      <w:pPr>
+        <w:ind w:firstLine="0"/>
+        <w:rPr>
+          <w:lang w:val="es-CL"/>
+        </w:rPr>
+      </w:pPr>
+      <w:r>
+        <w:rPr>
+          <w:lang w:val="es-CL"/>
+        </w:rPr>
+        <w:t xml:space="preserve">Las variables de estudio corresponden a los ítems de la escala BSJO. La escala original de </w:t>
+      </w:r>
+      <w:proofErr w:type="spellStart"/>
+      <w:r>
+        <w:rPr>
+          <w:lang w:val="es-CL"/>
+        </w:rPr>
+        <w:t>Hulle</w:t>
+      </w:r>
+      <w:proofErr w:type="spellEnd"/>
+      <w:r>
+        <w:rPr>
+          <w:lang w:val="es-CL"/>
+        </w:rPr>
+        <w:t xml:space="preserve"> et al. (2019) considera 12 </w:t>
+      </w:r>
+      <w:proofErr w:type="spellStart"/>
+      <w:r>
+        <w:rPr>
+          <w:lang w:val="es-CL"/>
+        </w:rPr>
+        <w:t>items</w:t>
+      </w:r>
+      <w:proofErr w:type="spellEnd"/>
+      <w:r>
+        <w:rPr>
+          <w:lang w:val="es-CL"/>
+        </w:rPr>
+        <w:t xml:space="preserve">, considerando tres ítems para cada dimensión. Así también, existe un </w:t>
+      </w:r>
+      <w:proofErr w:type="spellStart"/>
+      <w:r>
+        <w:rPr>
+          <w:lang w:val="es-CL"/>
+        </w:rPr>
+        <w:t>item</w:t>
+      </w:r>
+      <w:proofErr w:type="spellEnd"/>
+      <w:r>
+        <w:rPr>
+          <w:lang w:val="es-CL"/>
+        </w:rPr>
+        <w:t xml:space="preserve"> opcional por dimensión, el cual de excluirlo se puede lograr una versión recortada de la escala que también ha demostrado una buena estructura factorial. En la implementación de esta escala en la encuesta EPSOC, se agregaron dos ítems nuevos relativos a la equidad</w:t>
+      </w:r>
+      <w:r>
+        <w:rPr>
+          <w:lang w:val="es-CL"/>
+        </w:rPr>
+        <w:t>. En la Tabla 1. se puede observar los ítems, con sus nombres de variable en la base de datos, su fraseo exacto y la etiqueta sustantiva creada para la presentación de resultados en este informe.</w:t>
+      </w:r>
+    </w:p>
+    <w:p>
+      <w:pPr>
+        <w:spacing w:before="0" w:after="0" w:line="240" w:lineRule="auto"/>
+        <w:ind w:right="0" w:firstLine="0"/>
+        <w:jc w:val="center"/>
+        <w:rPr>
+          <w:lang w:val="es-CL"/>
+        </w:rPr>
+      </w:pPr>
+      <w:r>
+        <w:rPr>
+          <w:lang w:val="es-CL"/>
+        </w:rPr>
+        <w:br w:type="page"/>
+      </w:r>
+      <w:r>
+        <w:rPr>
+          <w:lang w:val="es-CL"/>
+        </w:rPr>
+        <w:lastRenderedPageBreak/>
+        <w:t xml:space="preserve">Tabla </w:t>
+      </w:r>
+      <w:r>
+        <w:rPr>
+          <w:lang w:val="es-CL"/>
+        </w:rPr>
+        <w:t>3</w:t>
+      </w:r>
+      <w:r>
+        <w:rPr>
+          <w:lang w:val="es-CL"/>
+        </w:rPr>
+        <w:t xml:space="preserve">.1: </w:t>
+      </w:r>
+      <w:proofErr w:type="spellStart"/>
+      <w:r>
+        <w:rPr>
+          <w:lang w:val="es-CL"/>
+        </w:rPr>
+        <w:t>Items</w:t>
+      </w:r>
+      <w:proofErr w:type="spellEnd"/>
+      <w:r>
+        <w:rPr>
+          <w:lang w:val="es-CL"/>
+        </w:rPr>
+        <w:t xml:space="preserve"> de </w:t>
+      </w:r>
+      <w:r>
+        <w:rPr>
+          <w:lang w:val="es-CL"/>
+        </w:rPr>
+        <w:t>escala</w:t>
+      </w:r>
+      <w:r>
+        <w:rPr>
+          <w:lang w:val="es-CL"/>
+        </w:rPr>
+        <w:t xml:space="preserve"> BSJO</w:t>
       </w:r>
     </w:p>
     <w:tbl>
       <w:tblPr>
-        <w:tblW w:w="0" w:type="auto"/>
-        <w:tblInd w:w="590" w:type="dxa"/>
+        <w:tblW w:w="7830" w:type="dxa"/>
+        <w:jc w:val="center"/>
         <w:tblLayout w:type="fixed"/>
         <w:tblCellMar>
           <w:left w:w="80" w:type="dxa"/>
@@ -3276,47 +3464,47 @@
         <w:tblLook w:val="0000" w:firstRow="0" w:lastRow="0" w:firstColumn="0" w:lastColumn="0" w:noHBand="0" w:noVBand="0"/>
       </w:tblPr>
       <w:tblGrid>
-        <w:gridCol w:w="3216"/>
-        <w:gridCol w:w="1871"/>
-        <w:gridCol w:w="2420"/>
+        <w:gridCol w:w="1440"/>
+        <w:gridCol w:w="5130"/>
+        <w:gridCol w:w="1260"/>
       </w:tblGrid>
       <w:tr>
         <w:trPr>
           <w:cantSplit/>
+          <w:jc w:val="center"/>
         </w:trPr>
         <w:tc>
           <w:tcPr>
-            <w:tcW w:w="3216" w:type="dxa"/>
+            <w:tcW w:w="1440" w:type="dxa"/>
             <w:tcBorders>
-              <w:top w:val="single" w:sz="6" w:space="0" w:color="auto"/>
-              <w:left w:val="single" w:sz="6" w:space="0" w:color="auto"/>
-              <w:bottom w:val="single" w:sz="6" w:space="0" w:color="auto"/>
-              <w:right w:val="single" w:sz="6" w:space="0" w:color="auto"/>
+              <w:bottom w:val="single" w:sz="4" w:space="0" w:color="auto"/>
             </w:tcBorders>
           </w:tcPr>
           <w:p>
             <w:pPr>
               <w:pStyle w:val="tabla"/>
-              <w:rPr>
-                <w:lang w:val="es-CL"/>
-              </w:rPr>
-            </w:pPr>
-            <w:r>
-              <w:rPr>
-                <w:lang w:val="es-CL"/>
-              </w:rPr>
-              <w:t>Concepto</w:t>
+              <w:jc w:val="center"/>
+              <w:rPr>
+                <w:sz w:val="20"/>
+                <w:szCs w:val="16"/>
+                <w:lang w:val="es-CL"/>
+              </w:rPr>
+            </w:pPr>
+            <w:r>
+              <w:rPr>
+                <w:sz w:val="20"/>
+                <w:szCs w:val="16"/>
+                <w:lang w:val="es-CL"/>
+              </w:rPr>
+              <w:t>Dimensión</w:t>
             </w:r>
           </w:p>
         </w:tc>
         <w:tc>
           <w:tcPr>
-            <w:tcW w:w="1871" w:type="dxa"/>
+            <w:tcW w:w="5130" w:type="dxa"/>
             <w:tcBorders>
-              <w:top w:val="single" w:sz="6" w:space="0" w:color="auto"/>
-              <w:left w:val="single" w:sz="6" w:space="0" w:color="auto"/>
-              <w:bottom w:val="single" w:sz="6" w:space="0" w:color="auto"/>
-              <w:right w:val="single" w:sz="6" w:space="0" w:color="auto"/>
+              <w:bottom w:val="single" w:sz="4" w:space="0" w:color="auto"/>
             </w:tcBorders>
           </w:tcPr>
           <w:p>
@@ -3324,25 +3512,26 @@
               <w:pStyle w:val="tabla"/>
               <w:jc w:val="center"/>
               <w:rPr>
-                <w:lang w:val="es-CL"/>
-              </w:rPr>
-            </w:pPr>
-            <w:r>
-              <w:rPr>
-                <w:lang w:val="es-CL"/>
-              </w:rPr>
-              <w:t>Modelación Analítica</w:t>
+                <w:sz w:val="20"/>
+                <w:szCs w:val="16"/>
+                <w:lang w:val="es-CL"/>
+              </w:rPr>
+            </w:pPr>
+            <w:r>
+              <w:rPr>
+                <w:sz w:val="20"/>
+                <w:szCs w:val="16"/>
+                <w:lang w:val="es-CL"/>
+              </w:rPr>
+              <w:t>Fraseo exacto</w:t>
             </w:r>
           </w:p>
         </w:tc>
         <w:tc>
           <w:tcPr>
-            <w:tcW w:w="2420" w:type="dxa"/>
+            <w:tcW w:w="1260" w:type="dxa"/>
             <w:tcBorders>
-              <w:top w:val="single" w:sz="6" w:space="0" w:color="auto"/>
-              <w:left w:val="single" w:sz="6" w:space="0" w:color="auto"/>
-              <w:bottom w:val="single" w:sz="6" w:space="0" w:color="auto"/>
-              <w:right w:val="single" w:sz="6" w:space="0" w:color="auto"/>
+              <w:bottom w:val="single" w:sz="4" w:space="0" w:color="auto"/>
             </w:tcBorders>
           </w:tcPr>
           <w:p>
@@ -3350,14 +3539,18 @@
               <w:pStyle w:val="tabla"/>
               <w:jc w:val="center"/>
               <w:rPr>
-                <w:lang w:val="es-CL"/>
-              </w:rPr>
-            </w:pPr>
-            <w:r>
-              <w:rPr>
-                <w:lang w:val="es-CL"/>
-              </w:rPr>
-              <w:t>Modelación por Simulación</w:t>
+                <w:sz w:val="20"/>
+                <w:szCs w:val="16"/>
+                <w:lang w:val="es-CL"/>
+              </w:rPr>
+            </w:pPr>
+            <w:r>
+              <w:rPr>
+                <w:sz w:val="20"/>
+                <w:szCs w:val="16"/>
+                <w:lang w:val="es-CL"/>
+              </w:rPr>
+              <w:t>Etiqueta</w:t>
             </w:r>
           </w:p>
         </w:tc>
@@ -3365,81 +3558,92 @@
       <w:tr>
         <w:trPr>
           <w:cantSplit/>
+          <w:jc w:val="center"/>
         </w:trPr>
         <w:tc>
           <w:tcPr>
-            <w:tcW w:w="3216" w:type="dxa"/>
+            <w:tcW w:w="1440" w:type="dxa"/>
             <w:tcBorders>
-              <w:top w:val="single" w:sz="6" w:space="0" w:color="auto"/>
-              <w:left w:val="single" w:sz="6" w:space="0" w:color="auto"/>
-              <w:bottom w:val="single" w:sz="6" w:space="0" w:color="auto"/>
-              <w:right w:val="single" w:sz="6" w:space="0" w:color="auto"/>
+              <w:top w:val="single" w:sz="4" w:space="0" w:color="auto"/>
             </w:tcBorders>
           </w:tcPr>
           <w:p>
             <w:pPr>
               <w:pStyle w:val="tabla"/>
               <w:rPr>
-                <w:lang w:val="es-CL"/>
-              </w:rPr>
-            </w:pPr>
-            <w:r>
-              <w:rPr>
-                <w:lang w:val="es-CL"/>
-              </w:rPr>
-              <w:t>Tiempo de aprendizaje</w:t>
-            </w:r>
+                <w:sz w:val="20"/>
+                <w:szCs w:val="16"/>
+              </w:rPr>
+            </w:pPr>
           </w:p>
         </w:tc>
         <w:tc>
           <w:tcPr>
-            <w:tcW w:w="1871" w:type="dxa"/>
+            <w:tcW w:w="5130" w:type="dxa"/>
             <w:tcBorders>
-              <w:top w:val="single" w:sz="6" w:space="0" w:color="auto"/>
-              <w:left w:val="single" w:sz="6" w:space="0" w:color="auto"/>
-              <w:bottom w:val="single" w:sz="6" w:space="0" w:color="auto"/>
-              <w:right w:val="single" w:sz="6" w:space="0" w:color="auto"/>
+              <w:top w:val="single" w:sz="4" w:space="0" w:color="auto"/>
             </w:tcBorders>
           </w:tcPr>
           <w:p>
             <w:pPr>
               <w:pStyle w:val="tabla"/>
-              <w:jc w:val="center"/>
-              <w:rPr>
-                <w:lang w:val="es-CL"/>
-              </w:rPr>
-            </w:pPr>
-            <w:r>
-              <w:rPr>
-                <w:lang w:val="es-CL"/>
-              </w:rPr>
-              <w:t>4</w:t>
+              <w:ind w:firstLine="0"/>
+              <w:jc w:val="left"/>
+              <w:rPr>
+                <w:sz w:val="20"/>
+                <w:szCs w:val="16"/>
+                <w:lang w:val="es-CL"/>
+              </w:rPr>
+            </w:pPr>
+            <w:r>
+              <w:rPr>
+                <w:sz w:val="20"/>
+                <w:szCs w:val="16"/>
+                <w:lang w:val="es-CL"/>
+              </w:rPr>
+              <w:t>E</w:t>
+            </w:r>
+            <w:r>
+              <w:rPr>
+                <w:sz w:val="20"/>
+                <w:szCs w:val="16"/>
+                <w:lang w:val="es-CL"/>
+              </w:rPr>
+              <w:t>s</w:t>
+            </w:r>
+            <w:r>
+              <w:rPr>
+                <w:sz w:val="20"/>
+                <w:szCs w:val="16"/>
+                <w:lang w:val="es-CL"/>
+              </w:rPr>
+              <w:t xml:space="preserve"> justo si todas las personas tienen las mismas condiciones de vida</w:t>
             </w:r>
           </w:p>
         </w:tc>
         <w:tc>
           <w:tcPr>
-            <w:tcW w:w="2420" w:type="dxa"/>
+            <w:tcW w:w="1260" w:type="dxa"/>
             <w:tcBorders>
-              <w:top w:val="single" w:sz="6" w:space="0" w:color="auto"/>
-              <w:left w:val="single" w:sz="6" w:space="0" w:color="auto"/>
-              <w:bottom w:val="single" w:sz="6" w:space="0" w:color="auto"/>
-              <w:right w:val="single" w:sz="6" w:space="0" w:color="auto"/>
+              <w:top w:val="single" w:sz="4" w:space="0" w:color="auto"/>
             </w:tcBorders>
           </w:tcPr>
           <w:p>
             <w:pPr>
               <w:pStyle w:val="tabla"/>
-              <w:jc w:val="center"/>
-              <w:rPr>
-                <w:lang w:val="es-CL"/>
-              </w:rPr>
-            </w:pPr>
-            <w:r>
-              <w:rPr>
-                <w:lang w:val="es-CL"/>
-              </w:rPr>
-              <w:t>1</w:t>
+              <w:rPr>
+                <w:sz w:val="20"/>
+                <w:szCs w:val="16"/>
+                <w:lang w:val="es-CL"/>
+              </w:rPr>
+            </w:pPr>
+            <w:r>
+              <w:rPr>
+                <w:sz w:val="20"/>
+                <w:szCs w:val="16"/>
+                <w:lang w:val="es-CL"/>
+              </w:rPr>
+              <w:t>IGUAL1</w:t>
             </w:r>
           </w:p>
         </w:tc>
@@ -3447,81 +3651,92 @@
       <w:tr>
         <w:trPr>
           <w:cantSplit/>
+          <w:jc w:val="center"/>
         </w:trPr>
         <w:tc>
           <w:tcPr>
-            <w:tcW w:w="3216" w:type="dxa"/>
-            <w:tcBorders>
-              <w:top w:val="single" w:sz="6" w:space="0" w:color="auto"/>
-              <w:left w:val="single" w:sz="6" w:space="0" w:color="auto"/>
-              <w:bottom w:val="single" w:sz="6" w:space="0" w:color="auto"/>
-              <w:right w:val="single" w:sz="6" w:space="0" w:color="auto"/>
-            </w:tcBorders>
+            <w:tcW w:w="1440" w:type="dxa"/>
           </w:tcPr>
           <w:p>
             <w:pPr>
               <w:pStyle w:val="tabla"/>
               <w:rPr>
-                <w:lang w:val="es-CL"/>
-              </w:rPr>
-            </w:pPr>
-            <w:r>
-              <w:rPr>
-                <w:lang w:val="es-CL"/>
-              </w:rPr>
-              <w:t>Costo de construcción</w:t>
-            </w:r>
+                <w:sz w:val="20"/>
+                <w:szCs w:val="16"/>
+              </w:rPr>
+            </w:pPr>
+            <w:proofErr w:type="spellStart"/>
+            <w:r>
+              <w:rPr>
+                <w:sz w:val="20"/>
+                <w:szCs w:val="16"/>
+              </w:rPr>
+              <w:t>Igualdad</w:t>
+            </w:r>
+            <w:proofErr w:type="spellEnd"/>
           </w:p>
         </w:tc>
         <w:tc>
           <w:tcPr>
-            <w:tcW w:w="1871" w:type="dxa"/>
-            <w:tcBorders>
-              <w:top w:val="single" w:sz="6" w:space="0" w:color="auto"/>
-              <w:left w:val="single" w:sz="6" w:space="0" w:color="auto"/>
-              <w:bottom w:val="single" w:sz="6" w:space="0" w:color="auto"/>
-              <w:right w:val="single" w:sz="6" w:space="0" w:color="auto"/>
-            </w:tcBorders>
+            <w:tcW w:w="5130" w:type="dxa"/>
           </w:tcPr>
           <w:p>
             <w:pPr>
               <w:pStyle w:val="tabla"/>
-              <w:jc w:val="center"/>
-              <w:rPr>
-                <w:lang w:val="es-CL"/>
-              </w:rPr>
-            </w:pPr>
-            <w:r>
-              <w:rPr>
-                <w:lang w:val="es-CL"/>
-              </w:rPr>
-              <w:t>1</w:t>
+              <w:ind w:firstLine="0"/>
+              <w:jc w:val="left"/>
+              <w:rPr>
+                <w:sz w:val="20"/>
+                <w:szCs w:val="16"/>
+                <w:lang w:val="es-CL"/>
+              </w:rPr>
+            </w:pPr>
+            <w:r>
+              <w:rPr>
+                <w:sz w:val="20"/>
+                <w:szCs w:val="16"/>
+                <w:lang w:val="es-CL"/>
+              </w:rPr>
+              <w:t>Es justo si los ingresos y las riquezas se distribuyen igualitariamente</w:t>
+            </w:r>
+            <w:r>
+              <w:rPr>
+                <w:sz w:val="20"/>
+                <w:szCs w:val="16"/>
+                <w:lang w:val="es-CL"/>
+              </w:rPr>
+              <w:t xml:space="preserve"> </w:t>
+            </w:r>
+            <w:r>
+              <w:rPr>
+                <w:sz w:val="20"/>
+                <w:szCs w:val="16"/>
+                <w:lang w:val="es-CL"/>
+              </w:rPr>
+              <w:t>entre los miembros de nuestra sociedad</w:t>
             </w:r>
           </w:p>
         </w:tc>
         <w:tc>
           <w:tcPr>
-            <w:tcW w:w="2420" w:type="dxa"/>
-            <w:tcBorders>
-              <w:top w:val="single" w:sz="6" w:space="0" w:color="auto"/>
-              <w:left w:val="single" w:sz="6" w:space="0" w:color="auto"/>
-              <w:bottom w:val="single" w:sz="6" w:space="0" w:color="auto"/>
-              <w:right w:val="single" w:sz="6" w:space="0" w:color="auto"/>
-            </w:tcBorders>
+            <w:tcW w:w="1260" w:type="dxa"/>
           </w:tcPr>
           <w:p>
             <w:pPr>
               <w:pStyle w:val="tabla"/>
-              <w:jc w:val="center"/>
-              <w:rPr>
-                <w:lang w:val="es-CL"/>
-              </w:rPr>
-            </w:pPr>
-            <w:r>
-              <w:rPr>
-                <w:lang w:val="es-CL"/>
-              </w:rPr>
-              <w:t>5</w:t>
+              <w:rPr>
+                <w:sz w:val="20"/>
+                <w:szCs w:val="16"/>
+                <w:lang w:val="es-CL"/>
+              </w:rPr>
+            </w:pPr>
+            <w:r>
+              <w:rPr>
+                <w:sz w:val="20"/>
+                <w:szCs w:val="16"/>
+                <w:lang w:val="es-CL"/>
+              </w:rPr>
+              <w:t>IGUAL2</w:t>
             </w:r>
           </w:p>
         </w:tc>
@@ -3529,81 +3744,91 @@
       <w:tr>
         <w:trPr>
           <w:cantSplit/>
+          <w:jc w:val="center"/>
         </w:trPr>
         <w:tc>
           <w:tcPr>
-            <w:tcW w:w="3216" w:type="dxa"/>
+            <w:tcW w:w="1440" w:type="dxa"/>
             <w:tcBorders>
-              <w:top w:val="single" w:sz="6" w:space="0" w:color="auto"/>
-              <w:left w:val="single" w:sz="6" w:space="0" w:color="auto"/>
-              <w:bottom w:val="single" w:sz="6" w:space="0" w:color="auto"/>
-              <w:right w:val="single" w:sz="6" w:space="0" w:color="auto"/>
+              <w:bottom w:val="single" w:sz="4" w:space="0" w:color="auto"/>
             </w:tcBorders>
           </w:tcPr>
           <w:p>
             <w:pPr>
               <w:pStyle w:val="tabla"/>
               <w:rPr>
-                <w:lang w:val="es-CL"/>
-              </w:rPr>
-            </w:pPr>
-            <w:r>
-              <w:rPr>
-                <w:lang w:val="es-CL"/>
-              </w:rPr>
-              <w:t>Costo de ejecución</w:t>
-            </w:r>
+                <w:sz w:val="20"/>
+                <w:szCs w:val="16"/>
+              </w:rPr>
+            </w:pPr>
           </w:p>
         </w:tc>
         <w:tc>
           <w:tcPr>
-            <w:tcW w:w="1871" w:type="dxa"/>
+            <w:tcW w:w="5130" w:type="dxa"/>
             <w:tcBorders>
-              <w:top w:val="single" w:sz="6" w:space="0" w:color="auto"/>
-              <w:left w:val="single" w:sz="6" w:space="0" w:color="auto"/>
-              <w:bottom w:val="single" w:sz="6" w:space="0" w:color="auto"/>
-              <w:right w:val="single" w:sz="6" w:space="0" w:color="auto"/>
+              <w:bottom w:val="single" w:sz="4" w:space="0" w:color="auto"/>
             </w:tcBorders>
           </w:tcPr>
           <w:p>
             <w:pPr>
               <w:pStyle w:val="tabla"/>
-              <w:jc w:val="center"/>
-              <w:rPr>
-                <w:lang w:val="es-CL"/>
-              </w:rPr>
-            </w:pPr>
-            <w:r>
-              <w:rPr>
-                <w:lang w:val="es-CL"/>
-              </w:rPr>
-              <w:t>1</w:t>
+              <w:jc w:val="left"/>
+              <w:rPr>
+                <w:sz w:val="20"/>
+                <w:szCs w:val="16"/>
+                <w:lang w:val="es-CL"/>
+              </w:rPr>
+            </w:pPr>
+            <w:r>
+              <w:rPr>
+                <w:sz w:val="20"/>
+                <w:szCs w:val="16"/>
+                <w:lang w:val="es-CL"/>
+              </w:rPr>
+              <w:t>Una sociedad es justa si las diferencias de ingresos entre las personas</w:t>
+            </w:r>
+            <w:r>
+              <w:rPr>
+                <w:sz w:val="20"/>
+                <w:szCs w:val="16"/>
+                <w:lang w:val="es-CL"/>
+              </w:rPr>
+              <w:t xml:space="preserve"> </w:t>
+            </w:r>
+            <w:r>
+              <w:rPr>
+                <w:sz w:val="20"/>
+                <w:szCs w:val="16"/>
+                <w:lang w:val="es-CL"/>
+              </w:rPr>
+              <w:t>son pequeñas</w:t>
             </w:r>
           </w:p>
         </w:tc>
         <w:tc>
           <w:tcPr>
-            <w:tcW w:w="2420" w:type="dxa"/>
+            <w:tcW w:w="1260" w:type="dxa"/>
             <w:tcBorders>
-              <w:top w:val="single" w:sz="6" w:space="0" w:color="auto"/>
-              <w:left w:val="single" w:sz="6" w:space="0" w:color="auto"/>
-              <w:bottom w:val="single" w:sz="6" w:space="0" w:color="auto"/>
-              <w:right w:val="single" w:sz="6" w:space="0" w:color="auto"/>
+              <w:bottom w:val="single" w:sz="4" w:space="0" w:color="auto"/>
             </w:tcBorders>
           </w:tcPr>
           <w:p>
             <w:pPr>
               <w:pStyle w:val="tabla"/>
-              <w:jc w:val="center"/>
-              <w:rPr>
-                <w:lang w:val="es-CL"/>
-              </w:rPr>
-            </w:pPr>
-            <w:r>
-              <w:rPr>
-                <w:lang w:val="es-CL"/>
-              </w:rPr>
-              <w:t>20</w:t>
+              <w:rPr>
+                <w:sz w:val="20"/>
+                <w:szCs w:val="16"/>
+                <w:lang w:val="es-CL"/>
+              </w:rPr>
+            </w:pPr>
+            <w:r>
+              <w:rPr>
+                <w:sz w:val="20"/>
+                <w:szCs w:val="16"/>
+                <w:lang w:val="es-CL"/>
+              </w:rPr>
+              <w:t>IGUAL3</w:t>
             </w:r>
           </w:p>
         </w:tc>
@@ -3611,81 +3836,945 @@
       <w:tr>
         <w:trPr>
           <w:cantSplit/>
+          <w:jc w:val="center"/>
         </w:trPr>
         <w:tc>
           <w:tcPr>
-            <w:tcW w:w="3216" w:type="dxa"/>
+            <w:tcW w:w="1440" w:type="dxa"/>
             <w:tcBorders>
-              <w:top w:val="single" w:sz="6" w:space="0" w:color="auto"/>
-              <w:left w:val="single" w:sz="6" w:space="0" w:color="auto"/>
-              <w:bottom w:val="single" w:sz="6" w:space="0" w:color="auto"/>
-              <w:right w:val="single" w:sz="6" w:space="0" w:color="auto"/>
+              <w:top w:val="single" w:sz="4" w:space="0" w:color="auto"/>
             </w:tcBorders>
           </w:tcPr>
           <w:p>
             <w:pPr>
               <w:pStyle w:val="tabla"/>
               <w:rPr>
-                <w:lang w:val="es-CL"/>
-              </w:rPr>
-            </w:pPr>
-            <w:r>
-              <w:rPr>
-                <w:lang w:val="es-CL"/>
-              </w:rPr>
-              <w:t>Error</w:t>
-            </w:r>
+                <w:sz w:val="20"/>
+                <w:szCs w:val="16"/>
+              </w:rPr>
+            </w:pPr>
           </w:p>
         </w:tc>
         <w:tc>
           <w:tcPr>
-            <w:tcW w:w="1871" w:type="dxa"/>
+            <w:tcW w:w="5130" w:type="dxa"/>
             <w:tcBorders>
-              <w:top w:val="single" w:sz="6" w:space="0" w:color="auto"/>
-              <w:left w:val="single" w:sz="6" w:space="0" w:color="auto"/>
-              <w:bottom w:val="single" w:sz="6" w:space="0" w:color="auto"/>
-              <w:right w:val="single" w:sz="6" w:space="0" w:color="auto"/>
+              <w:top w:val="single" w:sz="4" w:space="0" w:color="auto"/>
             </w:tcBorders>
           </w:tcPr>
           <w:p>
             <w:pPr>
               <w:pStyle w:val="tabla"/>
-              <w:jc w:val="center"/>
-              <w:rPr>
-                <w:lang w:val="es-CL"/>
-              </w:rPr>
-            </w:pPr>
-            <w:r>
-              <w:rPr>
-                <w:lang w:val="es-CL"/>
-              </w:rPr>
-              <w:t>20</w:t>
+              <w:jc w:val="left"/>
+              <w:rPr>
+                <w:sz w:val="20"/>
+                <w:szCs w:val="16"/>
+                <w:lang w:val="es-CL"/>
+              </w:rPr>
+            </w:pPr>
+            <w:r>
+              <w:rPr>
+                <w:sz w:val="20"/>
+                <w:szCs w:val="16"/>
+                <w:lang w:val="es-CL"/>
+              </w:rPr>
+              <w:t>Una sociedad es justa si cuida a los pobres y necesitados</w:t>
             </w:r>
           </w:p>
         </w:tc>
         <w:tc>
           <w:tcPr>
-            <w:tcW w:w="2420" w:type="dxa"/>
+            <w:tcW w:w="1260" w:type="dxa"/>
             <w:tcBorders>
-              <w:top w:val="single" w:sz="6" w:space="0" w:color="auto"/>
-              <w:left w:val="single" w:sz="6" w:space="0" w:color="auto"/>
-              <w:bottom w:val="single" w:sz="6" w:space="0" w:color="auto"/>
-              <w:right w:val="single" w:sz="6" w:space="0" w:color="auto"/>
+              <w:top w:val="single" w:sz="4" w:space="0" w:color="auto"/>
             </w:tcBorders>
           </w:tcPr>
           <w:p>
             <w:pPr>
               <w:pStyle w:val="tabla"/>
-              <w:jc w:val="center"/>
-              <w:rPr>
-                <w:lang w:val="es-CL"/>
-              </w:rPr>
-            </w:pPr>
-            <w:r>
-              <w:rPr>
-                <w:lang w:val="es-CL"/>
-              </w:rPr>
-              <w:t>1</w:t>
+              <w:rPr>
+                <w:sz w:val="20"/>
+                <w:szCs w:val="16"/>
+                <w:lang w:val="es-CL"/>
+              </w:rPr>
+            </w:pPr>
+            <w:r>
+              <w:rPr>
+                <w:sz w:val="20"/>
+                <w:szCs w:val="16"/>
+                <w:lang w:val="es-CL"/>
+              </w:rPr>
+              <w:t>NEC1</w:t>
+            </w:r>
+          </w:p>
+        </w:tc>
+      </w:tr>
+      <w:tr>
+        <w:trPr>
+          <w:cantSplit/>
+          <w:jc w:val="center"/>
+        </w:trPr>
+        <w:tc>
+          <w:tcPr>
+            <w:tcW w:w="1440" w:type="dxa"/>
+          </w:tcPr>
+          <w:p>
+            <w:pPr>
+              <w:pStyle w:val="tabla"/>
+              <w:rPr>
+                <w:sz w:val="20"/>
+                <w:szCs w:val="16"/>
+              </w:rPr>
+            </w:pPr>
+            <w:proofErr w:type="spellStart"/>
+            <w:r>
+              <w:rPr>
+                <w:sz w:val="20"/>
+                <w:szCs w:val="16"/>
+              </w:rPr>
+              <w:t>Necesidad</w:t>
+            </w:r>
+            <w:proofErr w:type="spellEnd"/>
+          </w:p>
+        </w:tc>
+        <w:tc>
+          <w:tcPr>
+            <w:tcW w:w="5130" w:type="dxa"/>
+          </w:tcPr>
+          <w:p>
+            <w:pPr>
+              <w:pStyle w:val="tabla"/>
+              <w:jc w:val="left"/>
+              <w:rPr>
+                <w:sz w:val="20"/>
+                <w:szCs w:val="16"/>
+                <w:lang w:val="es-CL"/>
+              </w:rPr>
+            </w:pPr>
+            <w:r>
+              <w:rPr>
+                <w:sz w:val="20"/>
+                <w:szCs w:val="16"/>
+                <w:lang w:val="es-CL"/>
+              </w:rPr>
+              <w:t>Es justo si las personas que tienen niños o familiares dependientes a</w:t>
+            </w:r>
+            <w:r>
+              <w:rPr>
+                <w:sz w:val="20"/>
+                <w:szCs w:val="16"/>
+                <w:lang w:val="es-CL"/>
+              </w:rPr>
+              <w:t xml:space="preserve"> </w:t>
+            </w:r>
+            <w:r>
+              <w:rPr>
+                <w:sz w:val="20"/>
+                <w:szCs w:val="16"/>
+                <w:lang w:val="es-CL"/>
+              </w:rPr>
+              <w:t>cargo reciben apoyo especial y beneficios</w:t>
+            </w:r>
+          </w:p>
+        </w:tc>
+        <w:tc>
+          <w:tcPr>
+            <w:tcW w:w="1260" w:type="dxa"/>
+          </w:tcPr>
+          <w:p>
+            <w:pPr>
+              <w:pStyle w:val="tabla"/>
+              <w:rPr>
+                <w:sz w:val="20"/>
+                <w:szCs w:val="16"/>
+                <w:lang w:val="es-CL"/>
+              </w:rPr>
+            </w:pPr>
+            <w:r>
+              <w:rPr>
+                <w:sz w:val="20"/>
+                <w:szCs w:val="16"/>
+                <w:lang w:val="es-CL"/>
+              </w:rPr>
+              <w:t>NEC2</w:t>
+            </w:r>
+          </w:p>
+        </w:tc>
+      </w:tr>
+      <w:tr>
+        <w:trPr>
+          <w:cantSplit/>
+          <w:jc w:val="center"/>
+        </w:trPr>
+        <w:tc>
+          <w:tcPr>
+            <w:tcW w:w="1440" w:type="dxa"/>
+            <w:tcBorders>
+              <w:bottom w:val="single" w:sz="4" w:space="0" w:color="auto"/>
+            </w:tcBorders>
+          </w:tcPr>
+          <w:p>
+            <w:pPr>
+              <w:pStyle w:val="tabla"/>
+              <w:rPr>
+                <w:sz w:val="20"/>
+                <w:szCs w:val="16"/>
+              </w:rPr>
+            </w:pPr>
+          </w:p>
+        </w:tc>
+        <w:tc>
+          <w:tcPr>
+            <w:tcW w:w="5130" w:type="dxa"/>
+            <w:tcBorders>
+              <w:bottom w:val="single" w:sz="4" w:space="0" w:color="auto"/>
+            </w:tcBorders>
+          </w:tcPr>
+          <w:p>
+            <w:pPr>
+              <w:pStyle w:val="tabla"/>
+              <w:jc w:val="left"/>
+              <w:rPr>
+                <w:sz w:val="20"/>
+                <w:szCs w:val="16"/>
+                <w:lang w:val="es-CL"/>
+              </w:rPr>
+            </w:pPr>
+            <w:r>
+              <w:rPr>
+                <w:sz w:val="20"/>
+                <w:szCs w:val="16"/>
+                <w:lang w:val="es-CL"/>
+              </w:rPr>
+              <w:t>Una sociedad es justa si cada persona tiene nutrición</w:t>
+            </w:r>
+          </w:p>
+        </w:tc>
+        <w:tc>
+          <w:tcPr>
+            <w:tcW w:w="1260" w:type="dxa"/>
+            <w:tcBorders>
+              <w:bottom w:val="single" w:sz="4" w:space="0" w:color="auto"/>
+            </w:tcBorders>
+          </w:tcPr>
+          <w:p>
+            <w:pPr>
+              <w:pStyle w:val="tabla"/>
+              <w:rPr>
+                <w:sz w:val="20"/>
+                <w:szCs w:val="16"/>
+                <w:lang w:val="es-CL"/>
+              </w:rPr>
+            </w:pPr>
+            <w:r>
+              <w:rPr>
+                <w:sz w:val="20"/>
+                <w:szCs w:val="16"/>
+                <w:lang w:val="es-CL"/>
+              </w:rPr>
+              <w:t>NEC3</w:t>
+            </w:r>
+          </w:p>
+        </w:tc>
+      </w:tr>
+      <w:tr>
+        <w:trPr>
+          <w:cantSplit/>
+          <w:jc w:val="center"/>
+        </w:trPr>
+        <w:tc>
+          <w:tcPr>
+            <w:tcW w:w="1440" w:type="dxa"/>
+            <w:tcBorders>
+              <w:top w:val="single" w:sz="4" w:space="0" w:color="auto"/>
+            </w:tcBorders>
+          </w:tcPr>
+          <w:p>
+            <w:pPr>
+              <w:pStyle w:val="tabla"/>
+              <w:rPr>
+                <w:sz w:val="20"/>
+                <w:szCs w:val="16"/>
+              </w:rPr>
+            </w:pPr>
+          </w:p>
+        </w:tc>
+        <w:tc>
+          <w:tcPr>
+            <w:tcW w:w="5130" w:type="dxa"/>
+            <w:tcBorders>
+              <w:top w:val="single" w:sz="4" w:space="0" w:color="auto"/>
+            </w:tcBorders>
+          </w:tcPr>
+          <w:p>
+            <w:pPr>
+              <w:pStyle w:val="tabla"/>
+              <w:jc w:val="left"/>
+              <w:rPr>
+                <w:sz w:val="20"/>
+                <w:szCs w:val="16"/>
+                <w:lang w:val="es-CL"/>
+              </w:rPr>
+            </w:pPr>
+            <w:r>
+              <w:rPr>
+                <w:sz w:val="20"/>
+                <w:szCs w:val="16"/>
+                <w:lang w:val="es-CL"/>
+              </w:rPr>
+              <w:t>Es justo si las personas que trabajan duro ganan más que otros</w:t>
+            </w:r>
+          </w:p>
+        </w:tc>
+        <w:tc>
+          <w:tcPr>
+            <w:tcW w:w="1260" w:type="dxa"/>
+            <w:tcBorders>
+              <w:top w:val="single" w:sz="4" w:space="0" w:color="auto"/>
+            </w:tcBorders>
+          </w:tcPr>
+          <w:p>
+            <w:pPr>
+              <w:pStyle w:val="tabla"/>
+              <w:rPr>
+                <w:sz w:val="20"/>
+                <w:szCs w:val="16"/>
+                <w:lang w:val="es-CL"/>
+              </w:rPr>
+            </w:pPr>
+            <w:r>
+              <w:rPr>
+                <w:sz w:val="20"/>
+                <w:szCs w:val="16"/>
+                <w:lang w:val="es-CL"/>
+              </w:rPr>
+              <w:t>EQUI1</w:t>
+            </w:r>
+          </w:p>
+        </w:tc>
+      </w:tr>
+      <w:tr>
+        <w:trPr>
+          <w:cantSplit/>
+          <w:jc w:val="center"/>
+        </w:trPr>
+        <w:tc>
+          <w:tcPr>
+            <w:tcW w:w="1440" w:type="dxa"/>
+          </w:tcPr>
+          <w:p>
+            <w:pPr>
+              <w:pStyle w:val="tabla"/>
+              <w:rPr>
+                <w:sz w:val="20"/>
+                <w:szCs w:val="16"/>
+              </w:rPr>
+            </w:pPr>
+          </w:p>
+        </w:tc>
+        <w:tc>
+          <w:tcPr>
+            <w:tcW w:w="5130" w:type="dxa"/>
+          </w:tcPr>
+          <w:p>
+            <w:pPr>
+              <w:pStyle w:val="tabla"/>
+              <w:jc w:val="left"/>
+              <w:rPr>
+                <w:sz w:val="20"/>
+                <w:szCs w:val="16"/>
+                <w:lang w:val="es-CL"/>
+              </w:rPr>
+            </w:pPr>
+            <w:r>
+              <w:rPr>
+                <w:sz w:val="20"/>
+                <w:szCs w:val="16"/>
+                <w:lang w:val="es-CL"/>
+              </w:rPr>
+              <w:t>Es justo si cada persona recibe solo aquello que ha obtenido a través de</w:t>
+            </w:r>
+            <w:r>
+              <w:rPr>
+                <w:sz w:val="20"/>
+                <w:szCs w:val="16"/>
+                <w:lang w:val="es-CL"/>
+              </w:rPr>
+              <w:t xml:space="preserve"> </w:t>
+            </w:r>
+            <w:r>
+              <w:rPr>
+                <w:sz w:val="20"/>
+                <w:szCs w:val="16"/>
+                <w:lang w:val="es-CL"/>
+              </w:rPr>
+              <w:t>sus propios esfuerzos</w:t>
+            </w:r>
+          </w:p>
+        </w:tc>
+        <w:tc>
+          <w:tcPr>
+            <w:tcW w:w="1260" w:type="dxa"/>
+          </w:tcPr>
+          <w:p>
+            <w:pPr>
+              <w:pStyle w:val="tabla"/>
+              <w:rPr>
+                <w:sz w:val="20"/>
+                <w:szCs w:val="16"/>
+                <w:lang w:val="es-CL"/>
+              </w:rPr>
+            </w:pPr>
+            <w:r>
+              <w:rPr>
+                <w:sz w:val="20"/>
+                <w:szCs w:val="16"/>
+                <w:lang w:val="es-CL"/>
+              </w:rPr>
+              <w:t>EQUI2</w:t>
+            </w:r>
+          </w:p>
+        </w:tc>
+      </w:tr>
+      <w:tr>
+        <w:trPr>
+          <w:cantSplit/>
+          <w:jc w:val="center"/>
+        </w:trPr>
+        <w:tc>
+          <w:tcPr>
+            <w:tcW w:w="1440" w:type="dxa"/>
+          </w:tcPr>
+          <w:p>
+            <w:pPr>
+              <w:pStyle w:val="tabla"/>
+              <w:rPr>
+                <w:sz w:val="20"/>
+                <w:szCs w:val="16"/>
+                <w:lang w:val="es-CL"/>
+              </w:rPr>
+            </w:pPr>
+            <w:r>
+              <w:rPr>
+                <w:sz w:val="20"/>
+                <w:szCs w:val="16"/>
+                <w:lang w:val="es-CL"/>
+              </w:rPr>
+              <w:t>Equidad</w:t>
+            </w:r>
+          </w:p>
+        </w:tc>
+        <w:tc>
+          <w:tcPr>
+            <w:tcW w:w="5130" w:type="dxa"/>
+          </w:tcPr>
+          <w:p>
+            <w:pPr>
+              <w:pStyle w:val="tabla"/>
+              <w:jc w:val="left"/>
+              <w:rPr>
+                <w:sz w:val="20"/>
+                <w:szCs w:val="16"/>
+                <w:lang w:val="es-CL"/>
+              </w:rPr>
+            </w:pPr>
+            <w:r>
+              <w:rPr>
+                <w:sz w:val="20"/>
+                <w:szCs w:val="16"/>
+                <w:lang w:val="es-CL"/>
+              </w:rPr>
+              <w:t>Una sociedad es justa si las diferencias de ingresos y bienes reflejan las</w:t>
+            </w:r>
+            <w:r>
+              <w:rPr>
+                <w:sz w:val="20"/>
+                <w:szCs w:val="16"/>
+                <w:lang w:val="es-CL"/>
+              </w:rPr>
+              <w:t xml:space="preserve"> </w:t>
+            </w:r>
+            <w:r>
+              <w:rPr>
+                <w:sz w:val="20"/>
+                <w:szCs w:val="16"/>
+                <w:lang w:val="es-CL"/>
+              </w:rPr>
+              <w:t>diferencias en el desempeño entre las personas</w:t>
+            </w:r>
+          </w:p>
+        </w:tc>
+        <w:tc>
+          <w:tcPr>
+            <w:tcW w:w="1260" w:type="dxa"/>
+          </w:tcPr>
+          <w:p>
+            <w:pPr>
+              <w:pStyle w:val="tabla"/>
+              <w:rPr>
+                <w:sz w:val="20"/>
+                <w:szCs w:val="16"/>
+                <w:lang w:val="es-CL"/>
+              </w:rPr>
+            </w:pPr>
+            <w:r>
+              <w:rPr>
+                <w:sz w:val="20"/>
+                <w:szCs w:val="16"/>
+                <w:lang w:val="es-CL"/>
+              </w:rPr>
+              <w:t>EQUI3</w:t>
+            </w:r>
+          </w:p>
+        </w:tc>
+      </w:tr>
+      <w:tr>
+        <w:trPr>
+          <w:cantSplit/>
+          <w:jc w:val="center"/>
+        </w:trPr>
+        <w:tc>
+          <w:tcPr>
+            <w:tcW w:w="1440" w:type="dxa"/>
+          </w:tcPr>
+          <w:p>
+            <w:pPr>
+              <w:pStyle w:val="tabla"/>
+              <w:rPr>
+                <w:sz w:val="20"/>
+                <w:szCs w:val="16"/>
+                <w:lang w:val="es-CL"/>
+              </w:rPr>
+            </w:pPr>
+          </w:p>
+        </w:tc>
+        <w:tc>
+          <w:tcPr>
+            <w:tcW w:w="5130" w:type="dxa"/>
+          </w:tcPr>
+          <w:p>
+            <w:pPr>
+              <w:pStyle w:val="tabla"/>
+              <w:jc w:val="left"/>
+              <w:rPr>
+                <w:sz w:val="20"/>
+                <w:szCs w:val="16"/>
+                <w:lang w:val="es-CL"/>
+              </w:rPr>
+            </w:pPr>
+            <w:r>
+              <w:rPr>
+                <w:sz w:val="20"/>
+                <w:szCs w:val="16"/>
+                <w:lang w:val="es-CL"/>
+              </w:rPr>
+              <w:t>Las diferencias de ingreso son justas cuando reflejan las diferencias de</w:t>
+            </w:r>
+            <w:r>
+              <w:rPr>
+                <w:sz w:val="20"/>
+                <w:szCs w:val="16"/>
+                <w:lang w:val="es-CL"/>
+              </w:rPr>
+              <w:t xml:space="preserve"> </w:t>
+            </w:r>
+            <w:r>
+              <w:rPr>
+                <w:sz w:val="20"/>
+                <w:szCs w:val="16"/>
+                <w:lang w:val="es-CL"/>
+              </w:rPr>
+              <w:t>esfuerzo entre las personas</w:t>
+            </w:r>
+          </w:p>
+        </w:tc>
+        <w:tc>
+          <w:tcPr>
+            <w:tcW w:w="1260" w:type="dxa"/>
+          </w:tcPr>
+          <w:p>
+            <w:pPr>
+              <w:pStyle w:val="tabla"/>
+              <w:rPr>
+                <w:sz w:val="20"/>
+                <w:szCs w:val="16"/>
+                <w:lang w:val="es-CL"/>
+              </w:rPr>
+            </w:pPr>
+            <w:r>
+              <w:rPr>
+                <w:sz w:val="20"/>
+                <w:szCs w:val="16"/>
+                <w:lang w:val="es-CL"/>
+              </w:rPr>
+              <w:t>EQUI4</w:t>
+            </w:r>
+          </w:p>
+        </w:tc>
+      </w:tr>
+      <w:tr>
+        <w:trPr>
+          <w:cantSplit/>
+          <w:jc w:val="center"/>
+        </w:trPr>
+        <w:tc>
+          <w:tcPr>
+            <w:tcW w:w="1440" w:type="dxa"/>
+            <w:tcBorders>
+              <w:bottom w:val="single" w:sz="4" w:space="0" w:color="auto"/>
+            </w:tcBorders>
+          </w:tcPr>
+          <w:p>
+            <w:pPr>
+              <w:pStyle w:val="tabla"/>
+              <w:rPr>
+                <w:sz w:val="20"/>
+                <w:szCs w:val="16"/>
+                <w:lang w:val="es-CL"/>
+              </w:rPr>
+            </w:pPr>
+          </w:p>
+        </w:tc>
+        <w:tc>
+          <w:tcPr>
+            <w:tcW w:w="5130" w:type="dxa"/>
+            <w:tcBorders>
+              <w:bottom w:val="single" w:sz="4" w:space="0" w:color="auto"/>
+            </w:tcBorders>
+          </w:tcPr>
+          <w:p>
+            <w:pPr>
+              <w:pStyle w:val="tabla"/>
+              <w:jc w:val="left"/>
+              <w:rPr>
+                <w:sz w:val="20"/>
+                <w:szCs w:val="16"/>
+                <w:lang w:val="es-CL"/>
+              </w:rPr>
+            </w:pPr>
+            <w:r>
+              <w:rPr>
+                <w:sz w:val="20"/>
+                <w:szCs w:val="16"/>
+                <w:lang w:val="es-CL"/>
+              </w:rPr>
+              <w:t>Es justo si las personas con mayores habilidades o inteligencia tienen</w:t>
+            </w:r>
+            <w:r>
+              <w:rPr>
+                <w:sz w:val="20"/>
+                <w:szCs w:val="16"/>
+                <w:lang w:val="es-CL"/>
+              </w:rPr>
+              <w:t xml:space="preserve"> </w:t>
+            </w:r>
+            <w:r>
+              <w:rPr>
+                <w:sz w:val="20"/>
+                <w:szCs w:val="16"/>
+                <w:lang w:val="es-CL"/>
+              </w:rPr>
+              <w:t>mayores ingresos que el resto</w:t>
+            </w:r>
+          </w:p>
+        </w:tc>
+        <w:tc>
+          <w:tcPr>
+            <w:tcW w:w="1260" w:type="dxa"/>
+            <w:tcBorders>
+              <w:bottom w:val="single" w:sz="4" w:space="0" w:color="auto"/>
+            </w:tcBorders>
+          </w:tcPr>
+          <w:p>
+            <w:pPr>
+              <w:pStyle w:val="tabla"/>
+              <w:rPr>
+                <w:sz w:val="20"/>
+                <w:szCs w:val="16"/>
+                <w:lang w:val="es-CL"/>
+              </w:rPr>
+            </w:pPr>
+            <w:r>
+              <w:rPr>
+                <w:sz w:val="20"/>
+                <w:szCs w:val="16"/>
+                <w:lang w:val="es-CL"/>
+              </w:rPr>
+              <w:t>EQUI5</w:t>
+            </w:r>
+          </w:p>
+        </w:tc>
+      </w:tr>
+      <w:tr>
+        <w:trPr>
+          <w:cantSplit/>
+          <w:jc w:val="center"/>
+        </w:trPr>
+        <w:tc>
+          <w:tcPr>
+            <w:tcW w:w="1440" w:type="dxa"/>
+            <w:tcBorders>
+              <w:top w:val="single" w:sz="4" w:space="0" w:color="auto"/>
+            </w:tcBorders>
+          </w:tcPr>
+          <w:p>
+            <w:pPr>
+              <w:pStyle w:val="tabla"/>
+              <w:rPr>
+                <w:sz w:val="20"/>
+                <w:szCs w:val="16"/>
+              </w:rPr>
+            </w:pPr>
+          </w:p>
+        </w:tc>
+        <w:tc>
+          <w:tcPr>
+            <w:tcW w:w="5130" w:type="dxa"/>
+            <w:tcBorders>
+              <w:top w:val="single" w:sz="4" w:space="0" w:color="auto"/>
+            </w:tcBorders>
+          </w:tcPr>
+          <w:p>
+            <w:pPr>
+              <w:pStyle w:val="tabla"/>
+              <w:jc w:val="left"/>
+              <w:rPr>
+                <w:sz w:val="20"/>
+                <w:szCs w:val="16"/>
+                <w:lang w:val="es-CL"/>
+              </w:rPr>
+            </w:pPr>
+            <w:r>
+              <w:rPr>
+                <w:sz w:val="20"/>
+                <w:szCs w:val="16"/>
+                <w:lang w:val="es-CL"/>
+              </w:rPr>
+              <w:t>Es justo si las personas de familias respetables tienen ciertas ventajas</w:t>
+            </w:r>
+            <w:r>
+              <w:rPr>
+                <w:sz w:val="20"/>
+                <w:szCs w:val="16"/>
+                <w:lang w:val="es-CL"/>
+              </w:rPr>
+              <w:t xml:space="preserve"> </w:t>
+            </w:r>
+            <w:r>
+              <w:rPr>
+                <w:sz w:val="20"/>
+                <w:szCs w:val="16"/>
+                <w:lang w:val="es-CL"/>
+              </w:rPr>
+              <w:t>en sus vidas</w:t>
+            </w:r>
+          </w:p>
+        </w:tc>
+        <w:tc>
+          <w:tcPr>
+            <w:tcW w:w="1260" w:type="dxa"/>
+            <w:tcBorders>
+              <w:top w:val="single" w:sz="4" w:space="0" w:color="auto"/>
+            </w:tcBorders>
+          </w:tcPr>
+          <w:p>
+            <w:pPr>
+              <w:pStyle w:val="tabla"/>
+              <w:rPr>
+                <w:sz w:val="20"/>
+                <w:szCs w:val="16"/>
+                <w:lang w:val="es-CL"/>
+              </w:rPr>
+            </w:pPr>
+            <w:r>
+              <w:rPr>
+                <w:sz w:val="20"/>
+                <w:szCs w:val="16"/>
+                <w:lang w:val="es-CL"/>
+              </w:rPr>
+              <w:t>DER1</w:t>
+            </w:r>
+          </w:p>
+        </w:tc>
+      </w:tr>
+      <w:tr>
+        <w:trPr>
+          <w:cantSplit/>
+          <w:jc w:val="center"/>
+        </w:trPr>
+        <w:tc>
+          <w:tcPr>
+            <w:tcW w:w="1440" w:type="dxa"/>
+          </w:tcPr>
+          <w:p>
+            <w:pPr>
+              <w:pStyle w:val="tabla"/>
+              <w:rPr>
+                <w:sz w:val="20"/>
+                <w:szCs w:val="16"/>
+              </w:rPr>
+            </w:pPr>
+            <w:r>
+              <w:rPr>
+                <w:sz w:val="20"/>
+                <w:szCs w:val="16"/>
+              </w:rPr>
+              <w:t>Derecho</w:t>
+            </w:r>
+          </w:p>
+        </w:tc>
+        <w:tc>
+          <w:tcPr>
+            <w:tcW w:w="5130" w:type="dxa"/>
+          </w:tcPr>
+          <w:p>
+            <w:pPr>
+              <w:pStyle w:val="tabla"/>
+              <w:jc w:val="left"/>
+              <w:rPr>
+                <w:sz w:val="20"/>
+                <w:szCs w:val="16"/>
+                <w:lang w:val="es-CL"/>
+              </w:rPr>
+            </w:pPr>
+            <w:r>
+              <w:rPr>
+                <w:sz w:val="20"/>
+                <w:szCs w:val="16"/>
+                <w:lang w:val="es-CL"/>
+              </w:rPr>
+              <w:t>Es justo si las personas en un nivel más alto de la sociedad tienen</w:t>
+            </w:r>
+            <w:r>
+              <w:rPr>
+                <w:sz w:val="20"/>
+                <w:szCs w:val="16"/>
+                <w:lang w:val="es-CL"/>
+              </w:rPr>
+              <w:t xml:space="preserve"> </w:t>
+            </w:r>
+            <w:r>
+              <w:rPr>
+                <w:sz w:val="20"/>
+                <w:szCs w:val="16"/>
+                <w:lang w:val="es-CL"/>
+              </w:rPr>
+              <w:t>mejores condiciones de vida que aquellas en el nivel inferior</w:t>
+            </w:r>
+          </w:p>
+        </w:tc>
+        <w:tc>
+          <w:tcPr>
+            <w:tcW w:w="1260" w:type="dxa"/>
+          </w:tcPr>
+          <w:p>
+            <w:pPr>
+              <w:pStyle w:val="tabla"/>
+              <w:rPr>
+                <w:sz w:val="20"/>
+                <w:szCs w:val="16"/>
+                <w:lang w:val="es-CL"/>
+              </w:rPr>
+            </w:pPr>
+            <w:r>
+              <w:rPr>
+                <w:sz w:val="20"/>
+                <w:szCs w:val="16"/>
+                <w:lang w:val="es-CL"/>
+              </w:rPr>
+              <w:t>DER2</w:t>
+            </w:r>
+          </w:p>
+        </w:tc>
+      </w:tr>
+      <w:tr>
+        <w:trPr>
+          <w:cantSplit/>
+          <w:jc w:val="center"/>
+        </w:trPr>
+        <w:tc>
+          <w:tcPr>
+            <w:tcW w:w="1440" w:type="dxa"/>
+            <w:tcBorders>
+              <w:bottom w:val="single" w:sz="4" w:space="0" w:color="auto"/>
+            </w:tcBorders>
+          </w:tcPr>
+          <w:p>
+            <w:pPr>
+              <w:pStyle w:val="tabla"/>
+              <w:rPr>
+                <w:sz w:val="20"/>
+                <w:szCs w:val="16"/>
+              </w:rPr>
+            </w:pPr>
+          </w:p>
+        </w:tc>
+        <w:tc>
+          <w:tcPr>
+            <w:tcW w:w="5130" w:type="dxa"/>
+            <w:tcBorders>
+              <w:bottom w:val="single" w:sz="4" w:space="0" w:color="auto"/>
+            </w:tcBorders>
+          </w:tcPr>
+          <w:p>
+            <w:pPr>
+              <w:pStyle w:val="tabla"/>
+              <w:jc w:val="left"/>
+              <w:rPr>
+                <w:sz w:val="20"/>
+                <w:szCs w:val="16"/>
+                <w:lang w:val="es-CL"/>
+              </w:rPr>
+            </w:pPr>
+            <w:r>
+              <w:rPr>
+                <w:sz w:val="20"/>
+                <w:szCs w:val="16"/>
+                <w:lang w:val="es-CL"/>
+              </w:rPr>
+              <w:t>Es justo si las personas que han logrado una buena reputación y riqueza</w:t>
+            </w:r>
+            <w:r>
+              <w:rPr>
+                <w:sz w:val="20"/>
+                <w:szCs w:val="16"/>
+                <w:lang w:val="es-CL"/>
+              </w:rPr>
+              <w:t xml:space="preserve"> </w:t>
+            </w:r>
+            <w:r>
+              <w:rPr>
+                <w:sz w:val="20"/>
+                <w:szCs w:val="16"/>
+                <w:lang w:val="es-CL"/>
+              </w:rPr>
+              <w:t>se beneficien de esto en la vejez</w:t>
+            </w:r>
+          </w:p>
+        </w:tc>
+        <w:tc>
+          <w:tcPr>
+            <w:tcW w:w="1260" w:type="dxa"/>
+            <w:tcBorders>
+              <w:bottom w:val="single" w:sz="4" w:space="0" w:color="auto"/>
+            </w:tcBorders>
+          </w:tcPr>
+          <w:p>
+            <w:pPr>
+              <w:pStyle w:val="tabla"/>
+              <w:rPr>
+                <w:sz w:val="20"/>
+                <w:szCs w:val="16"/>
+                <w:lang w:val="es-CL"/>
+              </w:rPr>
+            </w:pPr>
+            <w:r>
+              <w:rPr>
+                <w:sz w:val="20"/>
+                <w:szCs w:val="16"/>
+                <w:lang w:val="es-CL"/>
+              </w:rPr>
+              <w:t>DER3</w:t>
             </w:r>
           </w:p>
         </w:tc>
@@ -3693,8 +4782,7 @@
     </w:tbl>
     <w:p>
       <w:pPr>
-        <w:pStyle w:val="Prrafodelista"/>
-        <w:ind w:left="1500" w:firstLine="0"/>
+        <w:ind w:firstLine="0"/>
         <w:rPr>
           <w:lang w:val="es-CL"/>
         </w:rPr>
@@ -3702,20 +4790,11 @@
     </w:p>
     <w:p>
       <w:pPr>
-        <w:pStyle w:val="Ttulo1"/>
+        <w:ind w:firstLine="0"/>
         <w:rPr>
           <w:lang w:val="es-CL"/>
         </w:rPr>
       </w:pPr>
-      <w:bookmarkStart w:id="12" w:name="_Toc156073606"/>
-      <w:r>
-        <w:rPr>
-          <w:lang w:val="es-CL"/>
-        </w:rPr>
-        <w:lastRenderedPageBreak/>
-        <w:t>III. MÉTODO</w:t>
-      </w:r>
-      <w:bookmarkEnd w:id="12"/>
     </w:p>
     <w:p>
       <w:pPr>
@@ -3724,215 +4803,12 @@
           <w:lang w:val="es-CL"/>
         </w:rPr>
       </w:pPr>
-      <w:bookmarkStart w:id="13" w:name="_Toc156073607"/>
-      <w:r>
-        <w:rPr>
-          <w:lang w:val="es-CL"/>
-        </w:rPr>
-        <w:t>3.1 Datos</w:t>
-      </w:r>
-      <w:bookmarkEnd w:id="13"/>
-    </w:p>
-    <w:p>
-      <w:pPr>
-        <w:ind w:firstLine="0"/>
-        <w:rPr>
-          <w:lang w:val="es-CL"/>
-        </w:rPr>
-      </w:pPr>
-      <w:proofErr w:type="gramStart"/>
-      <w:r>
-        <w:rPr>
-          <w:lang w:val="es-CL"/>
-        </w:rPr>
-        <w:t>Los datos a utilizar</w:t>
-      </w:r>
-      <w:proofErr w:type="gramEnd"/>
-      <w:r>
-        <w:rPr>
-          <w:lang w:val="es-CL"/>
-        </w:rPr>
-        <w:t xml:space="preserve"> corresponden a los de la </w:t>
-      </w:r>
-      <w:r>
-        <w:rPr>
-          <w:lang w:val="es-CL"/>
-        </w:rPr>
-        <w:t>Encuesta sobre Prácticas Sociales y Mecanismos de Legitimación de la Desigualdad en Chile</w:t>
-      </w:r>
-      <w:r>
-        <w:rPr>
-          <w:lang w:val="es-CL"/>
-        </w:rPr>
-        <w:t xml:space="preserve"> (EPSOC). Esta es una encuesta realizada el año 2018 en el marco del proyecto </w:t>
-      </w:r>
-      <w:proofErr w:type="spellStart"/>
-      <w:r>
-        <w:rPr>
-          <w:lang w:val="es-CL"/>
-        </w:rPr>
-        <w:t>Fondecyt</w:t>
-      </w:r>
-      <w:proofErr w:type="spellEnd"/>
-      <w:r>
-        <w:rPr>
-          <w:lang w:val="es-CL"/>
-        </w:rPr>
-        <w:t xml:space="preserve"> Regular titulado “</w:t>
-      </w:r>
-      <w:r>
-        <w:rPr>
-          <w:lang w:val="es-CL"/>
-        </w:rPr>
-        <w:t>Prácticas sociales y mecanismos de legitimación de la desigualdad en Chile</w:t>
-      </w:r>
-      <w:r>
-        <w:rPr>
-          <w:lang w:val="es-CL"/>
-        </w:rPr>
-        <w:t xml:space="preserve">”. EPSOC corresponde a una encuesta probabilística, polietápica no proporcional y sin reemplazos. </w:t>
-      </w:r>
-      <w:r>
-        <w:rPr>
-          <w:lang w:val="es-CL"/>
-        </w:rPr>
-        <w:t>Su</w:t>
-      </w:r>
-      <w:r>
-        <w:rPr>
-          <w:lang w:val="es-CL"/>
-        </w:rPr>
-        <w:t xml:space="preserve"> población objetivo </w:t>
-      </w:r>
-      <w:r>
-        <w:rPr>
-          <w:lang w:val="es-CL"/>
-        </w:rPr>
-        <w:t xml:space="preserve">corresponde </w:t>
-      </w:r>
-      <w:r>
-        <w:rPr>
-          <w:lang w:val="es-CL"/>
-        </w:rPr>
-        <w:t xml:space="preserve">a </w:t>
-      </w:r>
-      <w:r>
-        <w:rPr>
-          <w:lang w:val="es-CL"/>
-        </w:rPr>
-        <w:t>personas de 18 a 59 años, que residen</w:t>
-      </w:r>
-      <w:r>
-        <w:rPr>
-          <w:lang w:val="es-CL"/>
-        </w:rPr>
-        <w:t xml:space="preserve"> </w:t>
-      </w:r>
-      <w:r>
-        <w:rPr>
-          <w:lang w:val="es-CL"/>
-        </w:rPr>
-        <w:t>habitualmente en viviendas particulares ocupadas al momento de realización del estudio</w:t>
-      </w:r>
-      <w:r>
-        <w:rPr>
-          <w:lang w:val="es-CL"/>
-        </w:rPr>
-        <w:t xml:space="preserve">. La encuesta </w:t>
-      </w:r>
-      <w:r>
-        <w:rPr>
-          <w:lang w:val="es-CL"/>
-        </w:rPr>
-        <w:t>cuenta con 1.290 casos</w:t>
-      </w:r>
-      <w:r>
-        <w:rPr>
-          <w:lang w:val="es-CL"/>
-        </w:rPr>
-        <w:t xml:space="preserve"> completos y l</w:t>
-      </w:r>
-      <w:r>
-        <w:rPr>
-          <w:lang w:val="es-CL"/>
-        </w:rPr>
-        <w:t xml:space="preserve">a modalidad de </w:t>
-      </w:r>
-      <w:r>
-        <w:rPr>
-          <w:lang w:val="es-CL"/>
-        </w:rPr>
-        <w:t xml:space="preserve">aplicación </w:t>
-      </w:r>
-      <w:r>
-        <w:rPr>
-          <w:lang w:val="es-CL"/>
-        </w:rPr>
-        <w:t>fue cara a cara a través de dispositivos móviles (</w:t>
-      </w:r>
-      <w:r>
-        <w:rPr>
-          <w:i/>
-          <w:iCs/>
-          <w:lang w:val="es-CL"/>
-        </w:rPr>
-        <w:t>CATI</w:t>
-      </w:r>
-      <w:r>
-        <w:rPr>
-          <w:lang w:val="es-CL"/>
-        </w:rPr>
-        <w:t>, por sus siglas en inglés</w:t>
-      </w:r>
-      <w:r>
-        <w:rPr>
-          <w:lang w:val="es-CL"/>
-        </w:rPr>
-        <w:t>).</w:t>
-      </w:r>
-    </w:p>
-    <w:p>
-      <w:pPr>
-        <w:ind w:firstLine="0"/>
-        <w:rPr>
-          <w:lang w:val="es-CL"/>
-        </w:rPr>
-      </w:pPr>
-      <w:r>
-        <w:rPr>
-          <w:lang w:val="es-CL"/>
-        </w:rPr>
-        <w:t>[PROFUNDIZAR EN DETALLE DE DISEÑO MUESTRAL]</w:t>
-      </w:r>
-    </w:p>
-    <w:p>
-      <w:pPr>
-        <w:pStyle w:val="Ttulo2"/>
-        <w:rPr>
-          <w:lang w:val="es-CL"/>
-        </w:rPr>
-      </w:pPr>
-      <w:bookmarkStart w:id="14" w:name="_Toc156073608"/>
-      <w:r>
-        <w:rPr>
-          <w:lang w:val="es-CL"/>
-        </w:rPr>
-        <w:t>3.2 Variables</w:t>
-      </w:r>
-      <w:bookmarkEnd w:id="14"/>
-    </w:p>
-    <w:p>
-      <w:pPr>
-        <w:pStyle w:val="Ttulo2"/>
-        <w:rPr>
-          <w:lang w:val="es-CL"/>
-        </w:rPr>
-      </w:pPr>
       <w:bookmarkStart w:id="15" w:name="_Toc156073609"/>
       <w:r>
         <w:rPr>
           <w:lang w:val="es-CL"/>
         </w:rPr>
+        <w:lastRenderedPageBreak/>
         <w:t>3.2 Análisis</w:t>
       </w:r>
       <w:bookmarkEnd w:id="15"/>
@@ -4027,6 +4903,20 @@
         <w:t>4.2 Multivariados</w:t>
       </w:r>
       <w:bookmarkEnd w:id="18"/>
+    </w:p>
+    <w:p>
+      <w:pPr>
+        <w:ind w:firstLine="0"/>
+        <w:rPr>
+          <w:lang w:val="es-CL"/>
+        </w:rPr>
+      </w:pPr>
+      <w:r>
+        <w:rPr>
+          <w:lang w:val="es-CL"/>
+        </w:rPr>
+        <w:t xml:space="preserve">El análisis principal corresponderá un análisis factorial de la escala BSJO, esto con la finalidad de </w:t>
+      </w:r>
     </w:p>
     <w:p>
       <w:pPr>
@@ -4062,8 +4952,8 @@
           <w:lang w:val="es-CL"/>
         </w:rPr>
         <w:sectPr>
-          <w:headerReference w:type="default" r:id="rId12"/>
-          <w:footerReference w:type="default" r:id="rId13"/>
+          <w:headerReference w:type="default" r:id="rId11"/>
+          <w:footerReference w:type="default" r:id="rId12"/>
           <w:pgSz w:w="12242" w:h="15842"/>
           <w:pgMar w:top="2268" w:right="1418" w:bottom="1418" w:left="2268" w:header="720" w:footer="720" w:gutter="0"/>
           <w:paperSrc w:first="1" w:other="1"/>
@@ -5167,6 +6057,21 @@
       <w:u w:val="single"/>
     </w:rPr>
   </w:style>
+  <w:style w:type="paragraph" w:customStyle="1" w:styleId="Default">
+    <w:name w:val="Default"/>
+    <w:rsid w:val="00427508"/>
+    <w:pPr>
+      <w:autoSpaceDE w:val="0"/>
+      <w:autoSpaceDN w:val="0"/>
+      <w:adjustRightInd w:val="0"/>
+    </w:pPr>
+    <w:rPr>
+      <w:rFonts w:ascii="Roboto Condensed" w:hAnsi="Roboto Condensed" w:cs="Roboto Condensed"/>
+      <w:color w:val="000000"/>
+      <w:sz w:val="24"/>
+      <w:szCs w:val="24"/>
+    </w:rPr>
+  </w:style>
 </w:styles>
 </file>
 

</xml_diff>